<commit_message>
Perbaikan halaman metodologi yang menjadi 4
</commit_message>
<xml_diff>
--- a/6. DAFTAR ISI.docx
+++ b/6. DAFTAR ISI.docx
@@ -824,34 +824,14 @@
           <w:szCs w:val="24"/>
         </w:rPr>
       </w:pPr>
-      <w:proofErr w:type="spellStart"/>
-      <w:r>
-        <w:rPr>
-          <w:rFonts w:ascii="Times New Roman" w:hAnsi="Times New Roman" w:cs="Times New Roman"/>
-          <w:sz w:val="24"/>
-          <w:szCs w:val="24"/>
-        </w:rPr>
-        <w:t>Latar</w:t>
-      </w:r>
-      <w:proofErr w:type="spellEnd"/>
-      <w:r>
-        <w:rPr>
-          <w:rFonts w:ascii="Times New Roman" w:hAnsi="Times New Roman" w:cs="Times New Roman"/>
-          <w:sz w:val="24"/>
-          <w:szCs w:val="24"/>
-        </w:rPr>
-        <w:t xml:space="preserve"> </w:t>
-      </w:r>
-      <w:proofErr w:type="spellStart"/>
-      <w:r>
-        <w:rPr>
-          <w:rFonts w:ascii="Times New Roman" w:hAnsi="Times New Roman" w:cs="Times New Roman"/>
-          <w:sz w:val="24"/>
-          <w:szCs w:val="24"/>
-        </w:rPr>
-        <w:t>Belakang</w:t>
-      </w:r>
-      <w:proofErr w:type="spellEnd"/>
+      <w:r>
+        <w:rPr>
+          <w:rFonts w:ascii="Times New Roman" w:hAnsi="Times New Roman" w:cs="Times New Roman"/>
+          <w:sz w:val="24"/>
+          <w:szCs w:val="24"/>
+        </w:rPr>
+        <w:t>Latar Belakang</w:t>
+      </w:r>
       <w:r>
         <w:rPr>
           <w:rFonts w:ascii="Times New Roman" w:hAnsi="Times New Roman" w:cs="Times New Roman"/>
@@ -898,34 +878,14 @@
           <w:szCs w:val="24"/>
         </w:rPr>
       </w:pPr>
-      <w:proofErr w:type="spellStart"/>
-      <w:r>
-        <w:rPr>
-          <w:rFonts w:ascii="Times New Roman" w:hAnsi="Times New Roman" w:cs="Times New Roman"/>
-          <w:sz w:val="24"/>
-          <w:szCs w:val="24"/>
-        </w:rPr>
-        <w:t>Rumusan</w:t>
-      </w:r>
-      <w:proofErr w:type="spellEnd"/>
-      <w:r>
-        <w:rPr>
-          <w:rFonts w:ascii="Times New Roman" w:hAnsi="Times New Roman" w:cs="Times New Roman"/>
-          <w:sz w:val="24"/>
-          <w:szCs w:val="24"/>
-        </w:rPr>
-        <w:t xml:space="preserve"> </w:t>
-      </w:r>
-      <w:proofErr w:type="spellStart"/>
-      <w:r>
-        <w:rPr>
-          <w:rFonts w:ascii="Times New Roman" w:hAnsi="Times New Roman" w:cs="Times New Roman"/>
-          <w:sz w:val="24"/>
-          <w:szCs w:val="24"/>
-        </w:rPr>
-        <w:t>Masalah</w:t>
-      </w:r>
-      <w:proofErr w:type="spellEnd"/>
+      <w:r>
+        <w:rPr>
+          <w:rFonts w:ascii="Times New Roman" w:hAnsi="Times New Roman" w:cs="Times New Roman"/>
+          <w:sz w:val="24"/>
+          <w:szCs w:val="24"/>
+        </w:rPr>
+        <w:t>Rumusan Masalah</w:t>
+      </w:r>
       <w:r>
         <w:rPr>
           <w:rFonts w:ascii="Times New Roman" w:hAnsi="Times New Roman" w:cs="Times New Roman"/>
@@ -971,18 +931,8 @@
           <w:sz w:val="24"/>
           <w:szCs w:val="24"/>
         </w:rPr>
-        <w:t xml:space="preserve">Batasan </w:t>
-      </w:r>
-      <w:proofErr w:type="spellStart"/>
-      <w:r>
-        <w:rPr>
-          <w:rFonts w:ascii="Times New Roman" w:hAnsi="Times New Roman" w:cs="Times New Roman"/>
-          <w:sz w:val="24"/>
-          <w:szCs w:val="24"/>
-        </w:rPr>
-        <w:t>Masalah</w:t>
-      </w:r>
-      <w:proofErr w:type="spellEnd"/>
+        <w:t>Batasan Masalah</w:t>
+      </w:r>
       <w:r>
         <w:rPr>
           <w:rFonts w:ascii="Times New Roman" w:hAnsi="Times New Roman" w:cs="Times New Roman"/>
@@ -1069,23 +1019,13 @@
           <w:szCs w:val="24"/>
         </w:rPr>
       </w:pPr>
-      <w:proofErr w:type="spellStart"/>
-      <w:r>
-        <w:rPr>
-          <w:rFonts w:ascii="Times New Roman" w:hAnsi="Times New Roman" w:cs="Times New Roman"/>
-          <w:sz w:val="24"/>
-          <w:szCs w:val="24"/>
-        </w:rPr>
-        <w:t>Tujuan</w:t>
-      </w:r>
-      <w:proofErr w:type="spellEnd"/>
-      <w:r>
-        <w:rPr>
-          <w:rFonts w:ascii="Times New Roman" w:hAnsi="Times New Roman" w:cs="Times New Roman"/>
-          <w:sz w:val="24"/>
-          <w:szCs w:val="24"/>
-        </w:rPr>
-        <w:t xml:space="preserve"> </w:t>
+      <w:r>
+        <w:rPr>
+          <w:rFonts w:ascii="Times New Roman" w:hAnsi="Times New Roman" w:cs="Times New Roman"/>
+          <w:sz w:val="24"/>
+          <w:szCs w:val="24"/>
+        </w:rPr>
+        <w:t xml:space="preserve">Tujuan </w:t>
       </w:r>
       <w:r>
         <w:rPr>
@@ -1133,7 +1073,6 @@
           <w:szCs w:val="24"/>
         </w:rPr>
       </w:pPr>
-      <w:proofErr w:type="spellStart"/>
       <w:r>
         <w:rPr>
           <w:rFonts w:ascii="Times New Roman" w:hAnsi="Times New Roman" w:cs="Times New Roman"/>
@@ -1142,7 +1081,6 @@
         </w:rPr>
         <w:t>Metodologi</w:t>
       </w:r>
-      <w:proofErr w:type="spellEnd"/>
       <w:r>
         <w:rPr>
           <w:rFonts w:ascii="Times New Roman" w:hAnsi="Times New Roman" w:cs="Times New Roman"/>
@@ -1173,7 +1111,7 @@
           <w:sz w:val="24"/>
           <w:szCs w:val="24"/>
         </w:rPr>
-        <w:t>3</w:t>
+        <w:t>4</w:t>
       </w:r>
     </w:p>
     <w:p>
@@ -1198,32 +1136,13 @@
           <w:szCs w:val="24"/>
         </w:rPr>
       </w:pPr>
-      <w:proofErr w:type="spellStart"/>
-      <w:r>
-        <w:rPr>
-          <w:rFonts w:ascii="Times New Roman" w:hAnsi="Times New Roman" w:cs="Times New Roman"/>
-          <w:sz w:val="24"/>
-          <w:szCs w:val="24"/>
-        </w:rPr>
-        <w:t>Sistematika</w:t>
-      </w:r>
-      <w:proofErr w:type="spellEnd"/>
-      <w:r>
-        <w:rPr>
-          <w:rFonts w:ascii="Times New Roman" w:hAnsi="Times New Roman" w:cs="Times New Roman"/>
-          <w:sz w:val="24"/>
-          <w:szCs w:val="24"/>
-        </w:rPr>
-        <w:t xml:space="preserve"> </w:t>
-      </w:r>
-      <w:proofErr w:type="spellStart"/>
-      <w:r>
-        <w:rPr>
-          <w:rFonts w:ascii="Times New Roman" w:hAnsi="Times New Roman" w:cs="Times New Roman"/>
-          <w:sz w:val="24"/>
-          <w:szCs w:val="24"/>
-        </w:rPr>
-        <w:t>Pe</w:t>
+      <w:r>
+        <w:rPr>
+          <w:rFonts w:ascii="Times New Roman" w:hAnsi="Times New Roman" w:cs="Times New Roman"/>
+          <w:sz w:val="24"/>
+          <w:szCs w:val="24"/>
+        </w:rPr>
+        <w:t>Sistematika Pe</w:t>
       </w:r>
       <w:r>
         <w:rPr>
@@ -1233,7 +1152,6 @@
         </w:rPr>
         <w:t>nulisan</w:t>
       </w:r>
-      <w:proofErr w:type="spellEnd"/>
       <w:r>
         <w:rPr>
           <w:rFonts w:ascii="Times New Roman" w:hAnsi="Times New Roman" w:cs="Times New Roman"/>
@@ -1424,18 +1342,8 @@
           <w:sz w:val="24"/>
           <w:szCs w:val="24"/>
         </w:rPr>
-        <w:t xml:space="preserve"> </w:t>
-      </w:r>
-      <w:proofErr w:type="spellStart"/>
-      <w:r>
-        <w:rPr>
-          <w:rFonts w:ascii="Times New Roman" w:hAnsi="Times New Roman" w:cs="Times New Roman"/>
-          <w:sz w:val="24"/>
-          <w:szCs w:val="24"/>
-        </w:rPr>
-        <w:t>Horor</w:t>
-      </w:r>
-      <w:proofErr w:type="spellEnd"/>
+        <w:t xml:space="preserve"> Horor</w:t>
+      </w:r>
       <w:r>
         <w:rPr>
           <w:rFonts w:ascii="Times New Roman" w:hAnsi="Times New Roman" w:cs="Times New Roman"/>
@@ -1585,41 +1493,13 @@
           <w:szCs w:val="24"/>
         </w:rPr>
       </w:pPr>
-      <w:proofErr w:type="spellStart"/>
-      <w:r>
-        <w:rPr>
-          <w:rFonts w:ascii="Times New Roman" w:hAnsi="Times New Roman" w:cs="Times New Roman"/>
-          <w:sz w:val="24"/>
-          <w:szCs w:val="24"/>
-        </w:rPr>
-        <w:t>Mesin</w:t>
-      </w:r>
-      <w:proofErr w:type="spellEnd"/>
-      <w:r>
-        <w:rPr>
-          <w:rFonts w:ascii="Times New Roman" w:hAnsi="Times New Roman" w:cs="Times New Roman"/>
-          <w:sz w:val="24"/>
-          <w:szCs w:val="24"/>
-        </w:rPr>
-        <w:t xml:space="preserve"> </w:t>
-      </w:r>
-      <w:proofErr w:type="spellStart"/>
-      <w:r>
-        <w:rPr>
-          <w:rFonts w:ascii="Times New Roman" w:hAnsi="Times New Roman" w:cs="Times New Roman"/>
-          <w:sz w:val="24"/>
-          <w:szCs w:val="24"/>
-        </w:rPr>
-        <w:t>Permainan</w:t>
-      </w:r>
-      <w:proofErr w:type="spellEnd"/>
-      <w:r>
-        <w:rPr>
-          <w:rFonts w:ascii="Times New Roman" w:hAnsi="Times New Roman" w:cs="Times New Roman"/>
-          <w:sz w:val="24"/>
-          <w:szCs w:val="24"/>
-        </w:rPr>
-        <w:t xml:space="preserve"> Unity</w:t>
+      <w:r>
+        <w:rPr>
+          <w:rFonts w:ascii="Times New Roman" w:hAnsi="Times New Roman" w:cs="Times New Roman"/>
+          <w:sz w:val="24"/>
+          <w:szCs w:val="24"/>
+        </w:rPr>
+        <w:t>Mesin Permainan Unity</w:t>
       </w:r>
       <w:r>
         <w:rPr>
@@ -1766,23 +1646,13 @@
           <w:szCs w:val="24"/>
         </w:rPr>
       </w:pPr>
-      <w:proofErr w:type="spellStart"/>
-      <w:r>
-        <w:rPr>
-          <w:rFonts w:ascii="Times New Roman" w:hAnsi="Times New Roman" w:cs="Times New Roman"/>
-          <w:sz w:val="24"/>
-          <w:szCs w:val="24"/>
-        </w:rPr>
-        <w:t>MoodMe</w:t>
-      </w:r>
-      <w:proofErr w:type="spellEnd"/>
-      <w:r>
-        <w:rPr>
-          <w:rFonts w:ascii="Times New Roman" w:hAnsi="Times New Roman" w:cs="Times New Roman"/>
-          <w:sz w:val="24"/>
-          <w:szCs w:val="24"/>
-        </w:rPr>
-        <w:t xml:space="preserve"> 4 Emotion Barracuda SDK</w:t>
+      <w:r>
+        <w:rPr>
+          <w:rFonts w:ascii="Times New Roman" w:hAnsi="Times New Roman" w:cs="Times New Roman"/>
+          <w:sz w:val="24"/>
+          <w:szCs w:val="24"/>
+        </w:rPr>
+        <w:t>MoodMe 4 Emotion Barracuda SDK</w:t>
       </w:r>
       <w:r>
         <w:rPr>
@@ -1824,59 +1694,13 @@
           <w:szCs w:val="24"/>
         </w:rPr>
       </w:pPr>
-      <w:proofErr w:type="spellStart"/>
-      <w:r>
-        <w:rPr>
-          <w:rFonts w:ascii="Times New Roman" w:hAnsi="Times New Roman" w:cs="Times New Roman"/>
-          <w:sz w:val="24"/>
-          <w:szCs w:val="24"/>
-        </w:rPr>
-        <w:t>Interaksi</w:t>
-      </w:r>
-      <w:proofErr w:type="spellEnd"/>
-      <w:r>
-        <w:rPr>
-          <w:rFonts w:ascii="Times New Roman" w:hAnsi="Times New Roman" w:cs="Times New Roman"/>
-          <w:sz w:val="24"/>
-          <w:szCs w:val="24"/>
-        </w:rPr>
-        <w:t xml:space="preserve"> </w:t>
-      </w:r>
-      <w:proofErr w:type="spellStart"/>
-      <w:r>
-        <w:rPr>
-          <w:rFonts w:ascii="Times New Roman" w:hAnsi="Times New Roman" w:cs="Times New Roman"/>
-          <w:sz w:val="24"/>
-          <w:szCs w:val="24"/>
-        </w:rPr>
-        <w:t>MoodMe</w:t>
-      </w:r>
-      <w:proofErr w:type="spellEnd"/>
-      <w:r>
-        <w:rPr>
-          <w:rFonts w:ascii="Times New Roman" w:hAnsi="Times New Roman" w:cs="Times New Roman"/>
-          <w:sz w:val="24"/>
-          <w:szCs w:val="24"/>
-        </w:rPr>
-        <w:t xml:space="preserve"> </w:t>
-      </w:r>
-      <w:proofErr w:type="spellStart"/>
-      <w:r>
-        <w:rPr>
-          <w:rFonts w:ascii="Times New Roman" w:hAnsi="Times New Roman" w:cs="Times New Roman"/>
-          <w:sz w:val="24"/>
-          <w:szCs w:val="24"/>
-        </w:rPr>
-        <w:t>dengan</w:t>
-      </w:r>
-      <w:proofErr w:type="spellEnd"/>
-      <w:r>
-        <w:rPr>
-          <w:rFonts w:ascii="Times New Roman" w:hAnsi="Times New Roman" w:cs="Times New Roman"/>
-          <w:sz w:val="24"/>
-          <w:szCs w:val="24"/>
-        </w:rPr>
-        <w:t xml:space="preserve"> Barracuda</w:t>
+      <w:r>
+        <w:rPr>
+          <w:rFonts w:ascii="Times New Roman" w:hAnsi="Times New Roman" w:cs="Times New Roman"/>
+          <w:sz w:val="24"/>
+          <w:szCs w:val="24"/>
+        </w:rPr>
+        <w:t>Interaksi MoodMe dengan Barracuda</w:t>
       </w:r>
       <w:r>
         <w:rPr>
@@ -1917,23 +1741,13 @@
           <w:szCs w:val="24"/>
         </w:rPr>
       </w:pPr>
-      <w:proofErr w:type="spellStart"/>
-      <w:r>
-        <w:rPr>
-          <w:rFonts w:ascii="Times New Roman" w:hAnsi="Times New Roman" w:cs="Times New Roman"/>
-          <w:sz w:val="24"/>
-          <w:szCs w:val="24"/>
-        </w:rPr>
-        <w:t>Metode</w:t>
-      </w:r>
-      <w:proofErr w:type="spellEnd"/>
-      <w:r>
-        <w:rPr>
-          <w:rFonts w:ascii="Times New Roman" w:hAnsi="Times New Roman" w:cs="Times New Roman"/>
-          <w:sz w:val="24"/>
-          <w:szCs w:val="24"/>
-        </w:rPr>
-        <w:t xml:space="preserve"> Testing</w:t>
+      <w:r>
+        <w:rPr>
+          <w:rFonts w:ascii="Times New Roman" w:hAnsi="Times New Roman" w:cs="Times New Roman"/>
+          <w:sz w:val="24"/>
+          <w:szCs w:val="24"/>
+        </w:rPr>
+        <w:t>Metode Testing</w:t>
       </w:r>
       <w:r>
         <w:rPr>
@@ -2330,23 +2144,13 @@
           <w:szCs w:val="24"/>
         </w:rPr>
       </w:pPr>
-      <w:proofErr w:type="spellStart"/>
-      <w:r>
-        <w:rPr>
-          <w:rFonts w:ascii="Times New Roman" w:hAnsi="Times New Roman" w:cs="Times New Roman"/>
-          <w:sz w:val="24"/>
-          <w:szCs w:val="24"/>
-        </w:rPr>
-        <w:t>Perencanaan</w:t>
-      </w:r>
-      <w:proofErr w:type="spellEnd"/>
-      <w:r>
-        <w:rPr>
-          <w:rFonts w:ascii="Times New Roman" w:hAnsi="Times New Roman" w:cs="Times New Roman"/>
-          <w:sz w:val="24"/>
-          <w:szCs w:val="24"/>
-        </w:rPr>
-        <w:t xml:space="preserve"> </w:t>
+      <w:r>
+        <w:rPr>
+          <w:rFonts w:ascii="Times New Roman" w:hAnsi="Times New Roman" w:cs="Times New Roman"/>
+          <w:sz w:val="24"/>
+          <w:szCs w:val="24"/>
+        </w:rPr>
+        <w:t xml:space="preserve">Perencanaan </w:t>
       </w:r>
       <w:r>
         <w:rPr>
@@ -2410,61 +2214,7 @@
           <w:sz w:val="24"/>
           <w:szCs w:val="24"/>
         </w:rPr>
-        <w:t xml:space="preserve">Game Horror 2D </w:t>
-      </w:r>
-      <w:proofErr w:type="spellStart"/>
-      <w:r>
-        <w:rPr>
-          <w:rFonts w:ascii="Times New Roman" w:hAnsi="Times New Roman" w:cs="Times New Roman"/>
-          <w:sz w:val="24"/>
-          <w:szCs w:val="24"/>
-        </w:rPr>
-        <w:t>Skenario</w:t>
-      </w:r>
-      <w:proofErr w:type="spellEnd"/>
-      <w:r>
-        <w:rPr>
-          <w:rFonts w:ascii="Times New Roman" w:hAnsi="Times New Roman" w:cs="Times New Roman"/>
-          <w:sz w:val="24"/>
-          <w:szCs w:val="24"/>
-        </w:rPr>
-        <w:t xml:space="preserve"> Alas </w:t>
-      </w:r>
-      <w:proofErr w:type="spellStart"/>
-      <w:r>
-        <w:rPr>
-          <w:rFonts w:ascii="Times New Roman" w:hAnsi="Times New Roman" w:cs="Times New Roman"/>
-          <w:sz w:val="24"/>
-          <w:szCs w:val="24"/>
-        </w:rPr>
-        <w:t>Tilas</w:t>
-      </w:r>
-      <w:proofErr w:type="spellEnd"/>
-      <w:r>
-        <w:rPr>
-          <w:rFonts w:ascii="Times New Roman" w:hAnsi="Times New Roman" w:cs="Times New Roman"/>
-          <w:sz w:val="24"/>
-          <w:szCs w:val="24"/>
-        </w:rPr>
-        <w:t xml:space="preserve">, </w:t>
-      </w:r>
-      <w:proofErr w:type="spellStart"/>
-      <w:r>
-        <w:rPr>
-          <w:rFonts w:ascii="Times New Roman" w:hAnsi="Times New Roman" w:cs="Times New Roman"/>
-          <w:sz w:val="24"/>
-          <w:szCs w:val="24"/>
-        </w:rPr>
-        <w:t>Jawa</w:t>
-      </w:r>
-      <w:proofErr w:type="spellEnd"/>
-      <w:r>
-        <w:rPr>
-          <w:rFonts w:ascii="Times New Roman" w:hAnsi="Times New Roman" w:cs="Times New Roman"/>
-          <w:sz w:val="24"/>
-          <w:szCs w:val="24"/>
-        </w:rPr>
-        <w:t xml:space="preserve"> Timur</w:t>
+        <w:t>Game Horror 2D Skenario Alas Tilas, Jawa Timur</w:t>
       </w:r>
       <w:r>
         <w:rPr>
@@ -2514,41 +2264,13 @@
           <w:szCs w:val="24"/>
         </w:rPr>
       </w:pPr>
-      <w:proofErr w:type="spellStart"/>
-      <w:r>
-        <w:rPr>
-          <w:rFonts w:ascii="Times New Roman" w:hAnsi="Times New Roman" w:cs="Times New Roman"/>
-          <w:sz w:val="24"/>
-          <w:szCs w:val="24"/>
-        </w:rPr>
-        <w:t>Elemen</w:t>
-      </w:r>
-      <w:proofErr w:type="spellEnd"/>
-      <w:r>
-        <w:rPr>
-          <w:rFonts w:ascii="Times New Roman" w:hAnsi="Times New Roman" w:cs="Times New Roman"/>
-          <w:sz w:val="24"/>
-          <w:szCs w:val="24"/>
-        </w:rPr>
-        <w:t xml:space="preserve"> </w:t>
-      </w:r>
-      <w:proofErr w:type="spellStart"/>
-      <w:r>
-        <w:rPr>
-          <w:rFonts w:ascii="Times New Roman" w:hAnsi="Times New Roman" w:cs="Times New Roman"/>
-          <w:sz w:val="24"/>
-          <w:szCs w:val="24"/>
-        </w:rPr>
-        <w:t>Dalam</w:t>
-      </w:r>
-      <w:proofErr w:type="spellEnd"/>
-      <w:r>
-        <w:rPr>
-          <w:rFonts w:ascii="Times New Roman" w:hAnsi="Times New Roman" w:cs="Times New Roman"/>
-          <w:sz w:val="24"/>
-          <w:szCs w:val="24"/>
-        </w:rPr>
-        <w:t xml:space="preserve"> </w:t>
+      <w:r>
+        <w:rPr>
+          <w:rFonts w:ascii="Times New Roman" w:hAnsi="Times New Roman" w:cs="Times New Roman"/>
+          <w:sz w:val="24"/>
+          <w:szCs w:val="24"/>
+        </w:rPr>
+        <w:t xml:space="preserve">Elemen Dalam </w:t>
       </w:r>
       <w:r>
         <w:rPr>
@@ -2612,18 +2334,8 @@
           <w:sz w:val="24"/>
           <w:szCs w:val="24"/>
         </w:rPr>
-        <w:t xml:space="preserve">Analisa </w:t>
-      </w:r>
-      <w:proofErr w:type="spellStart"/>
-      <w:r>
-        <w:rPr>
-          <w:rFonts w:ascii="Times New Roman" w:hAnsi="Times New Roman" w:cs="Times New Roman"/>
-          <w:sz w:val="24"/>
-          <w:szCs w:val="24"/>
-        </w:rPr>
-        <w:t>Kebutuhan</w:t>
-      </w:r>
-      <w:proofErr w:type="spellEnd"/>
+        <w:t>Analisa Kebutuhan</w:t>
+      </w:r>
       <w:r>
         <w:rPr>
           <w:rFonts w:ascii="Times New Roman" w:hAnsi="Times New Roman" w:cs="Times New Roman"/>
@@ -2678,25 +2390,7 @@
           <w:sz w:val="24"/>
           <w:szCs w:val="24"/>
         </w:rPr>
-        <w:t xml:space="preserve">Analisa </w:t>
-      </w:r>
-      <w:proofErr w:type="spellStart"/>
-      <w:r>
-        <w:rPr>
-          <w:rFonts w:ascii="Times New Roman" w:hAnsi="Times New Roman" w:cs="Times New Roman"/>
-          <w:sz w:val="24"/>
-          <w:szCs w:val="24"/>
-        </w:rPr>
-        <w:t>Kebutuhan</w:t>
-      </w:r>
-      <w:proofErr w:type="spellEnd"/>
-      <w:r>
-        <w:rPr>
-          <w:rFonts w:ascii="Times New Roman" w:hAnsi="Times New Roman" w:cs="Times New Roman"/>
-          <w:sz w:val="24"/>
-          <w:szCs w:val="24"/>
-        </w:rPr>
-        <w:t xml:space="preserve"> Hardware</w:t>
+        <w:t>Analisa Kebutuhan Hardware</w:t>
       </w:r>
       <w:r>
         <w:rPr>
@@ -2759,25 +2453,7 @@
           <w:sz w:val="24"/>
           <w:szCs w:val="24"/>
         </w:rPr>
-        <w:t xml:space="preserve">Analisa </w:t>
-      </w:r>
-      <w:proofErr w:type="spellStart"/>
-      <w:r>
-        <w:rPr>
-          <w:rFonts w:ascii="Times New Roman" w:hAnsi="Times New Roman" w:cs="Times New Roman"/>
-          <w:sz w:val="24"/>
-          <w:szCs w:val="24"/>
-        </w:rPr>
-        <w:t>Kebutuhan</w:t>
-      </w:r>
-      <w:proofErr w:type="spellEnd"/>
-      <w:r>
-        <w:rPr>
-          <w:rFonts w:ascii="Times New Roman" w:hAnsi="Times New Roman" w:cs="Times New Roman"/>
-          <w:sz w:val="24"/>
-          <w:szCs w:val="24"/>
-        </w:rPr>
-        <w:t xml:space="preserve"> Software</w:t>
+        <w:t>Analisa Kebutuhan Software</w:t>
       </w:r>
       <w:r>
         <w:rPr>
@@ -2835,23 +2511,13 @@
         </w:rPr>
         <w:tab/>
       </w:r>
-      <w:proofErr w:type="spellStart"/>
-      <w:r>
-        <w:rPr>
-          <w:rFonts w:ascii="Times New Roman" w:hAnsi="Times New Roman" w:cs="Times New Roman"/>
-          <w:sz w:val="24"/>
-          <w:szCs w:val="24"/>
-        </w:rPr>
-        <w:t>Perancangan</w:t>
-      </w:r>
-      <w:proofErr w:type="spellEnd"/>
-      <w:r>
-        <w:rPr>
-          <w:rFonts w:ascii="Times New Roman" w:hAnsi="Times New Roman" w:cs="Times New Roman"/>
-          <w:sz w:val="24"/>
-          <w:szCs w:val="24"/>
-        </w:rPr>
-        <w:t xml:space="preserve"> Game</w:t>
+      <w:r>
+        <w:rPr>
+          <w:rFonts w:ascii="Times New Roman" w:hAnsi="Times New Roman" w:cs="Times New Roman"/>
+          <w:sz w:val="24"/>
+          <w:szCs w:val="24"/>
+        </w:rPr>
+        <w:t>Perancangan Game</w:t>
       </w:r>
       <w:r>
         <w:rPr>
@@ -2901,7 +2567,6 @@
           <w:szCs w:val="24"/>
         </w:rPr>
       </w:pPr>
-      <w:proofErr w:type="spellStart"/>
       <w:r>
         <w:rPr>
           <w:rFonts w:ascii="Times New Roman" w:hAnsi="Times New Roman" w:cs="Times New Roman"/>
@@ -2910,7 +2575,6 @@
         </w:rPr>
         <w:t>Konsep</w:t>
       </w:r>
-      <w:proofErr w:type="spellEnd"/>
       <w:r>
         <w:rPr>
           <w:rFonts w:ascii="Times New Roman" w:hAnsi="Times New Roman" w:cs="Times New Roman"/>
@@ -2965,18 +2629,8 @@
           <w:sz w:val="24"/>
           <w:szCs w:val="24"/>
         </w:rPr>
-        <w:t xml:space="preserve">Plot </w:t>
-      </w:r>
-      <w:proofErr w:type="spellStart"/>
-      <w:r>
-        <w:rPr>
-          <w:rFonts w:ascii="Times New Roman" w:hAnsi="Times New Roman" w:cs="Times New Roman"/>
-          <w:sz w:val="24"/>
-          <w:szCs w:val="24"/>
-        </w:rPr>
-        <w:t>Cerita</w:t>
-      </w:r>
-      <w:proofErr w:type="spellEnd"/>
+        <w:t>Plot Cerita</w:t>
+      </w:r>
       <w:r>
         <w:rPr>
           <w:rFonts w:ascii="Times New Roman" w:hAnsi="Times New Roman" w:cs="Times New Roman"/>
@@ -3135,18 +2789,8 @@
           <w:sz w:val="24"/>
           <w:szCs w:val="24"/>
         </w:rPr>
-        <w:t xml:space="preserve">Cara </w:t>
-      </w:r>
-      <w:proofErr w:type="spellStart"/>
-      <w:r>
-        <w:rPr>
-          <w:rFonts w:ascii="Times New Roman" w:hAnsi="Times New Roman" w:cs="Times New Roman"/>
-          <w:sz w:val="24"/>
-          <w:szCs w:val="24"/>
-        </w:rPr>
-        <w:t>Bermain</w:t>
-      </w:r>
-      <w:proofErr w:type="spellEnd"/>
+        <w:t>Cara Bermain</w:t>
+      </w:r>
       <w:r>
         <w:rPr>
           <w:rFonts w:ascii="Times New Roman" w:hAnsi="Times New Roman" w:cs="Times New Roman"/>
@@ -3194,34 +2838,14 @@
           <w:szCs w:val="24"/>
         </w:rPr>
       </w:pPr>
-      <w:proofErr w:type="spellStart"/>
-      <w:r>
-        <w:rPr>
-          <w:rFonts w:ascii="Times New Roman" w:hAnsi="Times New Roman" w:cs="Times New Roman"/>
-          <w:sz w:val="24"/>
-          <w:szCs w:val="24"/>
-        </w:rPr>
-        <w:t>Klasifikasi</w:t>
-      </w:r>
-      <w:proofErr w:type="spellEnd"/>
-      <w:r>
-        <w:rPr>
-          <w:rFonts w:ascii="Times New Roman" w:hAnsi="Times New Roman" w:cs="Times New Roman"/>
-          <w:sz w:val="24"/>
-          <w:szCs w:val="24"/>
-        </w:rPr>
-        <w:t xml:space="preserve"> </w:t>
-      </w:r>
-      <w:proofErr w:type="spellStart"/>
-      <w:r>
-        <w:rPr>
-          <w:rFonts w:ascii="Times New Roman" w:hAnsi="Times New Roman" w:cs="Times New Roman"/>
-          <w:sz w:val="24"/>
-          <w:szCs w:val="24"/>
-        </w:rPr>
-        <w:t>Emosi</w:t>
-      </w:r>
-      <w:proofErr w:type="spellEnd"/>
+      <w:r>
+        <w:rPr>
+          <w:rFonts w:ascii="Times New Roman" w:hAnsi="Times New Roman" w:cs="Times New Roman"/>
+          <w:sz w:val="24"/>
+          <w:szCs w:val="24"/>
+        </w:rPr>
+        <w:t>Klasifikasi Emosi</w:t>
+      </w:r>
       <w:r>
         <w:rPr>
           <w:rFonts w:ascii="Times New Roman" w:hAnsi="Times New Roman" w:cs="Times New Roman"/>
@@ -3262,52 +2886,14 @@
           <w:szCs w:val="24"/>
         </w:rPr>
       </w:pPr>
-      <w:proofErr w:type="spellStart"/>
-      <w:r>
-        <w:rPr>
-          <w:rFonts w:ascii="Times New Roman" w:hAnsi="Times New Roman" w:cs="Times New Roman"/>
-          <w:sz w:val="24"/>
-          <w:szCs w:val="24"/>
-        </w:rPr>
-        <w:t>Pendeteksian</w:t>
-      </w:r>
-      <w:proofErr w:type="spellEnd"/>
-      <w:r>
-        <w:rPr>
-          <w:rFonts w:ascii="Times New Roman" w:hAnsi="Times New Roman" w:cs="Times New Roman"/>
-          <w:sz w:val="24"/>
-          <w:szCs w:val="24"/>
-        </w:rPr>
-        <w:t xml:space="preserve"> </w:t>
-      </w:r>
-      <w:proofErr w:type="spellStart"/>
-      <w:r>
-        <w:rPr>
-          <w:rFonts w:ascii="Times New Roman" w:hAnsi="Times New Roman" w:cs="Times New Roman"/>
-          <w:sz w:val="24"/>
-          <w:szCs w:val="24"/>
-        </w:rPr>
-        <w:t>Emosi</w:t>
-      </w:r>
-      <w:proofErr w:type="spellEnd"/>
-      <w:r>
-        <w:rPr>
-          <w:rFonts w:ascii="Times New Roman" w:hAnsi="Times New Roman" w:cs="Times New Roman"/>
-          <w:sz w:val="24"/>
-          <w:szCs w:val="24"/>
-        </w:rPr>
-        <w:t xml:space="preserve"> </w:t>
-      </w:r>
-      <w:proofErr w:type="spellStart"/>
-      <w:r>
-        <w:rPr>
-          <w:rFonts w:ascii="Times New Roman" w:hAnsi="Times New Roman" w:cs="Times New Roman"/>
-          <w:sz w:val="24"/>
-          <w:szCs w:val="24"/>
-        </w:rPr>
-        <w:t>MoodMe</w:t>
-      </w:r>
-      <w:proofErr w:type="spellEnd"/>
+      <w:r>
+        <w:rPr>
+          <w:rFonts w:ascii="Times New Roman" w:hAnsi="Times New Roman" w:cs="Times New Roman"/>
+          <w:sz w:val="24"/>
+          <w:szCs w:val="24"/>
+        </w:rPr>
+        <w:t>Pendeteksian Emosi MoodMe</w:t>
+      </w:r>
       <w:r>
         <w:rPr>
           <w:rFonts w:ascii="Times New Roman" w:hAnsi="Times New Roman" w:cs="Times New Roman"/>
@@ -3355,41 +2941,13 @@
           <w:szCs w:val="24"/>
         </w:rPr>
       </w:pPr>
-      <w:proofErr w:type="spellStart"/>
-      <w:r>
-        <w:rPr>
-          <w:rFonts w:ascii="Times New Roman" w:hAnsi="Times New Roman" w:cs="Times New Roman"/>
-          <w:sz w:val="24"/>
-          <w:szCs w:val="24"/>
-        </w:rPr>
-        <w:t>Pengaturan</w:t>
-      </w:r>
-      <w:proofErr w:type="spellEnd"/>
-      <w:r>
-        <w:rPr>
-          <w:rFonts w:ascii="Times New Roman" w:hAnsi="Times New Roman" w:cs="Times New Roman"/>
-          <w:sz w:val="24"/>
-          <w:szCs w:val="24"/>
-        </w:rPr>
-        <w:t xml:space="preserve"> Parameter DDA </w:t>
-      </w:r>
-      <w:proofErr w:type="spellStart"/>
-      <w:r>
-        <w:rPr>
-          <w:rFonts w:ascii="Times New Roman" w:hAnsi="Times New Roman" w:cs="Times New Roman"/>
-          <w:sz w:val="24"/>
-          <w:szCs w:val="24"/>
-        </w:rPr>
-        <w:t>Rintangan</w:t>
-      </w:r>
-      <w:proofErr w:type="spellEnd"/>
-      <w:r>
-        <w:rPr>
-          <w:rFonts w:ascii="Times New Roman" w:hAnsi="Times New Roman" w:cs="Times New Roman"/>
-          <w:sz w:val="24"/>
-          <w:szCs w:val="24"/>
-        </w:rPr>
-        <w:t xml:space="preserve"> </w:t>
+      <w:r>
+        <w:rPr>
+          <w:rFonts w:ascii="Times New Roman" w:hAnsi="Times New Roman" w:cs="Times New Roman"/>
+          <w:sz w:val="24"/>
+          <w:szCs w:val="24"/>
+        </w:rPr>
+        <w:t xml:space="preserve">Pengaturan Parameter DDA Rintangan </w:t>
       </w:r>
     </w:p>
     <w:p>
@@ -3411,70 +2969,14 @@
           <w:szCs w:val="24"/>
         </w:rPr>
       </w:pPr>
-      <w:proofErr w:type="spellStart"/>
-      <w:r>
-        <w:rPr>
-          <w:rFonts w:ascii="Times New Roman" w:hAnsi="Times New Roman" w:cs="Times New Roman"/>
-          <w:sz w:val="24"/>
-          <w:szCs w:val="24"/>
-        </w:rPr>
-        <w:t>Berdasarkan</w:t>
-      </w:r>
-      <w:proofErr w:type="spellEnd"/>
-      <w:r>
-        <w:rPr>
-          <w:rFonts w:ascii="Times New Roman" w:hAnsi="Times New Roman" w:cs="Times New Roman"/>
-          <w:sz w:val="24"/>
-          <w:szCs w:val="24"/>
-        </w:rPr>
-        <w:t xml:space="preserve"> </w:t>
-      </w:r>
-      <w:proofErr w:type="spellStart"/>
-      <w:r>
-        <w:rPr>
-          <w:rFonts w:ascii="Times New Roman" w:hAnsi="Times New Roman" w:cs="Times New Roman"/>
-          <w:sz w:val="24"/>
-          <w:szCs w:val="24"/>
-        </w:rPr>
-        <w:t>Pendeteksian</w:t>
-      </w:r>
-      <w:proofErr w:type="spellEnd"/>
-      <w:r>
-        <w:rPr>
-          <w:rFonts w:ascii="Times New Roman" w:hAnsi="Times New Roman" w:cs="Times New Roman"/>
-          <w:sz w:val="24"/>
-          <w:szCs w:val="24"/>
-        </w:rPr>
-        <w:t xml:space="preserve"> </w:t>
-      </w:r>
-      <w:proofErr w:type="spellStart"/>
-      <w:r>
-        <w:rPr>
-          <w:rFonts w:ascii="Times New Roman" w:hAnsi="Times New Roman" w:cs="Times New Roman"/>
-          <w:sz w:val="24"/>
-          <w:szCs w:val="24"/>
-        </w:rPr>
-        <w:t>Emosi</w:t>
-      </w:r>
-      <w:proofErr w:type="spellEnd"/>
-      <w:r>
-        <w:rPr>
-          <w:rFonts w:ascii="Times New Roman" w:hAnsi="Times New Roman" w:cs="Times New Roman"/>
-          <w:sz w:val="24"/>
-          <w:szCs w:val="24"/>
-        </w:rPr>
-        <w:t xml:space="preserve"> </w:t>
-      </w:r>
-      <w:proofErr w:type="spellStart"/>
-      <w:r>
-        <w:rPr>
-          <w:rFonts w:ascii="Times New Roman" w:hAnsi="Times New Roman" w:cs="Times New Roman"/>
-          <w:sz w:val="24"/>
-          <w:szCs w:val="24"/>
-        </w:rPr>
-        <w:t>MoodMe</w:t>
-      </w:r>
-      <w:proofErr w:type="spellEnd"/>
+      <w:r>
+        <w:rPr>
+          <w:rFonts w:ascii="Times New Roman" w:hAnsi="Times New Roman" w:cs="Times New Roman"/>
+          <w:sz w:val="24"/>
+          <w:szCs w:val="24"/>
+        </w:rPr>
+        <w:t>Berdasarkan Pendeteksian Emosi MoodMe</w:t>
+      </w:r>
       <w:r>
         <w:rPr>
           <w:rFonts w:ascii="Times New Roman" w:hAnsi="Times New Roman" w:cs="Times New Roman"/>
@@ -3529,36 +3031,8 @@
           <w:sz w:val="24"/>
           <w:szCs w:val="24"/>
         </w:rPr>
-        <w:t xml:space="preserve">Parameter DDA Pada </w:t>
-      </w:r>
-      <w:proofErr w:type="spellStart"/>
-      <w:r>
-        <w:rPr>
-          <w:rFonts w:ascii="Times New Roman" w:hAnsi="Times New Roman" w:cs="Times New Roman"/>
-          <w:sz w:val="24"/>
-          <w:szCs w:val="24"/>
-        </w:rPr>
-        <w:t>Rintangan</w:t>
-      </w:r>
-      <w:proofErr w:type="spellEnd"/>
-      <w:r>
-        <w:rPr>
-          <w:rFonts w:ascii="Times New Roman" w:hAnsi="Times New Roman" w:cs="Times New Roman"/>
-          <w:sz w:val="24"/>
-          <w:szCs w:val="24"/>
-        </w:rPr>
-        <w:t xml:space="preserve"> </w:t>
-      </w:r>
-      <w:proofErr w:type="spellStart"/>
-      <w:r>
-        <w:rPr>
-          <w:rFonts w:ascii="Times New Roman" w:hAnsi="Times New Roman" w:cs="Times New Roman"/>
-          <w:sz w:val="24"/>
-          <w:szCs w:val="24"/>
-        </w:rPr>
-        <w:t>Hantu</w:t>
-      </w:r>
-      <w:proofErr w:type="spellEnd"/>
+        <w:t>Parameter DDA Pada Rintangan Hantu</w:t>
+      </w:r>
       <w:r>
         <w:rPr>
           <w:rFonts w:ascii="Times New Roman" w:hAnsi="Times New Roman" w:cs="Times New Roman"/>
@@ -3620,36 +3094,8 @@
           <w:sz w:val="24"/>
           <w:szCs w:val="24"/>
         </w:rPr>
-        <w:t xml:space="preserve">Parameter DDA Pada </w:t>
-      </w:r>
-      <w:proofErr w:type="spellStart"/>
-      <w:r>
-        <w:rPr>
-          <w:rFonts w:ascii="Times New Roman" w:hAnsi="Times New Roman" w:cs="Times New Roman"/>
-          <w:sz w:val="24"/>
-          <w:szCs w:val="24"/>
-        </w:rPr>
-        <w:t>Rintangan</w:t>
-      </w:r>
-      <w:proofErr w:type="spellEnd"/>
-      <w:r>
-        <w:rPr>
-          <w:rFonts w:ascii="Times New Roman" w:hAnsi="Times New Roman" w:cs="Times New Roman"/>
-          <w:sz w:val="24"/>
-          <w:szCs w:val="24"/>
-        </w:rPr>
-        <w:t xml:space="preserve"> </w:t>
-      </w:r>
-      <w:proofErr w:type="spellStart"/>
-      <w:r>
-        <w:rPr>
-          <w:rFonts w:ascii="Times New Roman" w:hAnsi="Times New Roman" w:cs="Times New Roman"/>
-          <w:sz w:val="24"/>
-          <w:szCs w:val="24"/>
-        </w:rPr>
-        <w:t>Duri</w:t>
-      </w:r>
-      <w:proofErr w:type="spellEnd"/>
+        <w:t>Parameter DDA Pada Rintangan Duri</w:t>
+      </w:r>
       <w:r>
         <w:rPr>
           <w:rFonts w:ascii="Times New Roman" w:hAnsi="Times New Roman" w:cs="Times New Roman"/>
@@ -3703,36 +3149,8 @@
           <w:sz w:val="24"/>
           <w:szCs w:val="24"/>
         </w:rPr>
-        <w:t xml:space="preserve">Parameter DDA Pada </w:t>
-      </w:r>
-      <w:proofErr w:type="spellStart"/>
-      <w:r>
-        <w:rPr>
-          <w:rFonts w:ascii="Times New Roman" w:hAnsi="Times New Roman" w:cs="Times New Roman"/>
-          <w:sz w:val="24"/>
-          <w:szCs w:val="24"/>
-        </w:rPr>
-        <w:t>Tempat</w:t>
-      </w:r>
-      <w:proofErr w:type="spellEnd"/>
-      <w:r>
-        <w:rPr>
-          <w:rFonts w:ascii="Times New Roman" w:hAnsi="Times New Roman" w:cs="Times New Roman"/>
-          <w:sz w:val="24"/>
-          <w:szCs w:val="24"/>
-        </w:rPr>
-        <w:t xml:space="preserve"> </w:t>
-      </w:r>
-      <w:proofErr w:type="spellStart"/>
-      <w:r>
-        <w:rPr>
-          <w:rFonts w:ascii="Times New Roman" w:hAnsi="Times New Roman" w:cs="Times New Roman"/>
-          <w:sz w:val="24"/>
-          <w:szCs w:val="24"/>
-        </w:rPr>
-        <w:t>Bersembunyi</w:t>
-      </w:r>
-      <w:proofErr w:type="spellEnd"/>
+        <w:t>Parameter DDA Pada Tempat Bersembunyi</w:t>
+      </w:r>
       <w:r>
         <w:rPr>
           <w:rFonts w:ascii="Times New Roman" w:hAnsi="Times New Roman" w:cs="Times New Roman"/>
@@ -3786,36 +3204,8 @@
           <w:sz w:val="24"/>
           <w:szCs w:val="24"/>
         </w:rPr>
-        <w:t xml:space="preserve">Parameter DDA Pada </w:t>
-      </w:r>
-      <w:proofErr w:type="spellStart"/>
-      <w:r>
-        <w:rPr>
-          <w:rFonts w:ascii="Times New Roman" w:hAnsi="Times New Roman" w:cs="Times New Roman"/>
-          <w:sz w:val="24"/>
-          <w:szCs w:val="24"/>
-        </w:rPr>
-        <w:t>Jumpscare</w:t>
-      </w:r>
-      <w:proofErr w:type="spellEnd"/>
-      <w:r>
-        <w:rPr>
-          <w:rFonts w:ascii="Times New Roman" w:hAnsi="Times New Roman" w:cs="Times New Roman"/>
-          <w:sz w:val="24"/>
-          <w:szCs w:val="24"/>
-        </w:rPr>
-        <w:t xml:space="preserve"> </w:t>
-      </w:r>
-      <w:proofErr w:type="spellStart"/>
-      <w:r>
-        <w:rPr>
-          <w:rFonts w:ascii="Times New Roman" w:hAnsi="Times New Roman" w:cs="Times New Roman"/>
-          <w:sz w:val="24"/>
-          <w:szCs w:val="24"/>
-        </w:rPr>
-        <w:t>Penampakan</w:t>
-      </w:r>
-      <w:proofErr w:type="spellEnd"/>
+        <w:t>Parameter DDA Pada Jumpscare Penampakan</w:t>
+      </w:r>
       <w:r>
         <w:rPr>
           <w:rFonts w:ascii="Times New Roman" w:hAnsi="Times New Roman" w:cs="Times New Roman"/>
@@ -3982,7 +3372,6 @@
         <w:t xml:space="preserve">Desain </w:t>
       </w:r>
       <w:bookmarkEnd w:id="0"/>
-      <w:proofErr w:type="spellStart"/>
       <w:r>
         <w:rPr>
           <w:rFonts w:ascii="Times New Roman" w:hAnsi="Times New Roman" w:cs="Times New Roman"/>
@@ -3991,7 +3380,6 @@
         </w:rPr>
         <w:t>Arsitektural</w:t>
       </w:r>
-      <w:proofErr w:type="spellEnd"/>
       <w:r>
         <w:rPr>
           <w:rFonts w:ascii="Times New Roman" w:hAnsi="Times New Roman" w:cs="Times New Roman"/>
@@ -7989,7 +7377,6 @@
         </w:rPr>
         <w:t xml:space="preserve"> </w:t>
       </w:r>
-      <w:proofErr w:type="spellStart"/>
       <w:r>
         <w:rPr>
           <w:rFonts w:ascii="Times New Roman" w:hAnsi="Times New Roman" w:cs="Times New Roman"/>
@@ -8014,25 +7401,14 @@
         </w:rPr>
         <w:t>care</w:t>
       </w:r>
-      <w:proofErr w:type="spellEnd"/>
-      <w:r>
-        <w:rPr>
-          <w:rFonts w:ascii="Times New Roman" w:hAnsi="Times New Roman" w:cs="Times New Roman"/>
-          <w:sz w:val="24"/>
-          <w:szCs w:val="24"/>
-        </w:rPr>
-        <w:t xml:space="preserve"> </w:t>
-      </w:r>
-      <w:proofErr w:type="spellStart"/>
-      <w:r>
-        <w:rPr>
-          <w:rFonts w:ascii="Times New Roman" w:hAnsi="Times New Roman" w:cs="Times New Roman"/>
-          <w:sz w:val="24"/>
-          <w:szCs w:val="24"/>
-        </w:rPr>
-        <w:t>Penampakan</w:t>
-      </w:r>
-      <w:proofErr w:type="spellEnd"/>
+      <w:r>
+        <w:rPr>
+          <w:rFonts w:ascii="Times New Roman" w:hAnsi="Times New Roman" w:cs="Times New Roman"/>
+          <w:sz w:val="24"/>
+          <w:szCs w:val="24"/>
+        </w:rPr>
+        <w:t xml:space="preserve"> Penampakan</w:t>
+      </w:r>
       <w:r>
         <w:rPr>
           <w:rFonts w:ascii="Times New Roman" w:hAnsi="Times New Roman" w:cs="Times New Roman"/>
@@ -8124,34 +7500,14 @@
         </w:rPr>
         <w:t xml:space="preserve"> </w:t>
       </w:r>
-      <w:proofErr w:type="spellStart"/>
-      <w:r>
-        <w:rPr>
-          <w:rFonts w:ascii="Times New Roman" w:hAnsi="Times New Roman" w:cs="Times New Roman"/>
-          <w:sz w:val="24"/>
-          <w:szCs w:val="24"/>
-        </w:rPr>
-        <w:t>Tempat</w:t>
-      </w:r>
-      <w:proofErr w:type="spellEnd"/>
-      <w:r>
-        <w:rPr>
-          <w:rFonts w:ascii="Times New Roman" w:hAnsi="Times New Roman" w:cs="Times New Roman"/>
-          <w:sz w:val="24"/>
-          <w:szCs w:val="24"/>
-        </w:rPr>
-        <w:t xml:space="preserve"> </w:t>
-      </w:r>
-      <w:proofErr w:type="spellStart"/>
-      <w:r>
-        <w:rPr>
-          <w:rFonts w:ascii="Times New Roman" w:hAnsi="Times New Roman" w:cs="Times New Roman"/>
-          <w:sz w:val="24"/>
-          <w:szCs w:val="24"/>
-        </w:rPr>
-        <w:t>Bersembunyi</w:t>
-      </w:r>
-      <w:proofErr w:type="spellEnd"/>
+      <w:r>
+        <w:rPr>
+          <w:rFonts w:ascii="Times New Roman" w:hAnsi="Times New Roman" w:cs="Times New Roman"/>
+          <w:sz w:val="24"/>
+          <w:szCs w:val="24"/>
+        </w:rPr>
+        <w:t>Tempat Bersembunyi</w:t>
+      </w:r>
       <w:r>
         <w:rPr>
           <w:rFonts w:ascii="Times New Roman" w:hAnsi="Times New Roman" w:cs="Times New Roman"/>
@@ -8400,18 +7756,8 @@
           <w:sz w:val="24"/>
           <w:szCs w:val="24"/>
         </w:rPr>
-        <w:t xml:space="preserve">Box Testing </w:t>
-      </w:r>
-      <w:proofErr w:type="spellStart"/>
-      <w:r>
-        <w:rPr>
-          <w:rFonts w:ascii="Times New Roman" w:hAnsi="Times New Roman" w:cs="Times New Roman"/>
-          <w:sz w:val="24"/>
-          <w:szCs w:val="24"/>
-        </w:rPr>
-        <w:t>Karakter</w:t>
-      </w:r>
-      <w:proofErr w:type="spellEnd"/>
+        <w:t>Box Testing Karakter</w:t>
+      </w:r>
       <w:r>
         <w:rPr>
           <w:rFonts w:ascii="Times New Roman" w:hAnsi="Times New Roman" w:cs="Times New Roman"/>
@@ -8511,34 +7857,14 @@
         </w:rPr>
         <w:t xml:space="preserve">Box Testing </w:t>
       </w:r>
-      <w:proofErr w:type="spellStart"/>
-      <w:r>
-        <w:rPr>
-          <w:rFonts w:ascii="Times New Roman" w:hAnsi="Times New Roman" w:cs="Times New Roman"/>
-          <w:sz w:val="24"/>
-          <w:szCs w:val="24"/>
-        </w:rPr>
-        <w:t>Rintangan</w:t>
-      </w:r>
-      <w:proofErr w:type="spellEnd"/>
-      <w:r>
-        <w:rPr>
-          <w:rFonts w:ascii="Times New Roman" w:hAnsi="Times New Roman" w:cs="Times New Roman"/>
-          <w:sz w:val="24"/>
-          <w:szCs w:val="24"/>
-        </w:rPr>
-        <w:t xml:space="preserve"> </w:t>
-      </w:r>
-      <w:proofErr w:type="spellStart"/>
-      <w:r>
-        <w:rPr>
-          <w:rFonts w:ascii="Times New Roman" w:hAnsi="Times New Roman" w:cs="Times New Roman"/>
-          <w:sz w:val="24"/>
-          <w:szCs w:val="24"/>
-        </w:rPr>
-        <w:t>Hantu</w:t>
-      </w:r>
-      <w:proofErr w:type="spellEnd"/>
+      <w:r>
+        <w:rPr>
+          <w:rFonts w:ascii="Times New Roman" w:hAnsi="Times New Roman" w:cs="Times New Roman"/>
+          <w:sz w:val="24"/>
+          <w:szCs w:val="24"/>
+        </w:rPr>
+        <w:t>Rintangan Hantu</w:t>
+      </w:r>
       <w:r>
         <w:rPr>
           <w:rFonts w:ascii="Times New Roman" w:hAnsi="Times New Roman" w:cs="Times New Roman"/>
@@ -8620,34 +7946,14 @@
         </w:rPr>
         <w:t xml:space="preserve">Box Testing </w:t>
       </w:r>
-      <w:proofErr w:type="spellStart"/>
-      <w:r>
-        <w:rPr>
-          <w:rFonts w:ascii="Times New Roman" w:hAnsi="Times New Roman" w:cs="Times New Roman"/>
-          <w:sz w:val="24"/>
-          <w:szCs w:val="24"/>
-        </w:rPr>
-        <w:t>Rintangan</w:t>
-      </w:r>
-      <w:proofErr w:type="spellEnd"/>
-      <w:r>
-        <w:rPr>
-          <w:rFonts w:ascii="Times New Roman" w:hAnsi="Times New Roman" w:cs="Times New Roman"/>
-          <w:sz w:val="24"/>
-          <w:szCs w:val="24"/>
-        </w:rPr>
-        <w:t xml:space="preserve"> </w:t>
-      </w:r>
-      <w:proofErr w:type="spellStart"/>
-      <w:r>
-        <w:rPr>
-          <w:rFonts w:ascii="Times New Roman" w:hAnsi="Times New Roman" w:cs="Times New Roman"/>
-          <w:sz w:val="24"/>
-          <w:szCs w:val="24"/>
-        </w:rPr>
-        <w:t>Duri</w:t>
-      </w:r>
-      <w:proofErr w:type="spellEnd"/>
+      <w:r>
+        <w:rPr>
+          <w:rFonts w:ascii="Times New Roman" w:hAnsi="Times New Roman" w:cs="Times New Roman"/>
+          <w:sz w:val="24"/>
+          <w:szCs w:val="24"/>
+        </w:rPr>
+        <w:t>Rintangan Duri</w:t>
+      </w:r>
       <w:r>
         <w:rPr>
           <w:rFonts w:ascii="Times New Roman" w:hAnsi="Times New Roman" w:cs="Times New Roman"/>
@@ -8740,34 +8046,14 @@
         </w:rPr>
         <w:t xml:space="preserve">Box Testing </w:t>
       </w:r>
-      <w:proofErr w:type="spellStart"/>
-      <w:r>
-        <w:rPr>
-          <w:rFonts w:ascii="Times New Roman" w:hAnsi="Times New Roman" w:cs="Times New Roman"/>
-          <w:sz w:val="24"/>
-          <w:szCs w:val="24"/>
-        </w:rPr>
-        <w:t>Tempat</w:t>
-      </w:r>
-      <w:proofErr w:type="spellEnd"/>
-      <w:r>
-        <w:rPr>
-          <w:rFonts w:ascii="Times New Roman" w:hAnsi="Times New Roman" w:cs="Times New Roman"/>
-          <w:sz w:val="24"/>
-          <w:szCs w:val="24"/>
-        </w:rPr>
-        <w:t xml:space="preserve"> </w:t>
-      </w:r>
-      <w:proofErr w:type="spellStart"/>
-      <w:r>
-        <w:rPr>
-          <w:rFonts w:ascii="Times New Roman" w:hAnsi="Times New Roman" w:cs="Times New Roman"/>
-          <w:sz w:val="24"/>
-          <w:szCs w:val="24"/>
-        </w:rPr>
-        <w:t>Bersembunyi</w:t>
-      </w:r>
-      <w:proofErr w:type="spellEnd"/>
+      <w:r>
+        <w:rPr>
+          <w:rFonts w:ascii="Times New Roman" w:hAnsi="Times New Roman" w:cs="Times New Roman"/>
+          <w:sz w:val="24"/>
+          <w:szCs w:val="24"/>
+        </w:rPr>
+        <w:t>Tempat Bersembunyi</w:t>
+      </w:r>
       <w:r>
         <w:rPr>
           <w:rFonts w:ascii="Times New Roman" w:hAnsi="Times New Roman" w:cs="Times New Roman"/>
@@ -8860,34 +8146,14 @@
         </w:rPr>
         <w:t xml:space="preserve">Box Testing </w:t>
       </w:r>
-      <w:proofErr w:type="spellStart"/>
-      <w:r>
-        <w:rPr>
-          <w:rFonts w:ascii="Times New Roman" w:hAnsi="Times New Roman" w:cs="Times New Roman"/>
-          <w:sz w:val="24"/>
-          <w:szCs w:val="24"/>
-        </w:rPr>
-        <w:t>Jumpscare</w:t>
-      </w:r>
-      <w:proofErr w:type="spellEnd"/>
-      <w:r>
-        <w:rPr>
-          <w:rFonts w:ascii="Times New Roman" w:hAnsi="Times New Roman" w:cs="Times New Roman"/>
-          <w:sz w:val="24"/>
-          <w:szCs w:val="24"/>
-        </w:rPr>
-        <w:t xml:space="preserve"> </w:t>
-      </w:r>
-      <w:proofErr w:type="spellStart"/>
-      <w:r>
-        <w:rPr>
-          <w:rFonts w:ascii="Times New Roman" w:hAnsi="Times New Roman" w:cs="Times New Roman"/>
-          <w:sz w:val="24"/>
-          <w:szCs w:val="24"/>
-        </w:rPr>
-        <w:t>Penampakan</w:t>
-      </w:r>
-      <w:proofErr w:type="spellEnd"/>
+      <w:r>
+        <w:rPr>
+          <w:rFonts w:ascii="Times New Roman" w:hAnsi="Times New Roman" w:cs="Times New Roman"/>
+          <w:sz w:val="24"/>
+          <w:szCs w:val="24"/>
+        </w:rPr>
+        <w:t>Jumpscare Penampakan</w:t>
+      </w:r>
       <w:r>
         <w:rPr>
           <w:rFonts w:ascii="Times New Roman" w:hAnsi="Times New Roman" w:cs="Times New Roman"/>
@@ -8972,23 +8238,13 @@
         </w:rPr>
         <w:t xml:space="preserve">Box Testing </w:t>
       </w:r>
-      <w:proofErr w:type="spellStart"/>
-      <w:r>
-        <w:rPr>
-          <w:rFonts w:ascii="Times New Roman" w:hAnsi="Times New Roman" w:cs="Times New Roman"/>
-          <w:sz w:val="24"/>
-          <w:szCs w:val="24"/>
-        </w:rPr>
-        <w:t>Pencatat</w:t>
-      </w:r>
-      <w:proofErr w:type="spellEnd"/>
-      <w:r>
-        <w:rPr>
-          <w:rFonts w:ascii="Times New Roman" w:hAnsi="Times New Roman" w:cs="Times New Roman"/>
-          <w:sz w:val="24"/>
-          <w:szCs w:val="24"/>
-        </w:rPr>
-        <w:t xml:space="preserve"> Log</w:t>
+      <w:r>
+        <w:rPr>
+          <w:rFonts w:ascii="Times New Roman" w:hAnsi="Times New Roman" w:cs="Times New Roman"/>
+          <w:sz w:val="24"/>
+          <w:szCs w:val="24"/>
+        </w:rPr>
+        <w:t>Pencatat Log</w:t>
       </w:r>
       <w:r>
         <w:rPr>
@@ -9090,23 +8346,13 @@
         </w:rPr>
         <w:t xml:space="preserve">Box Testing </w:t>
       </w:r>
-      <w:proofErr w:type="spellStart"/>
-      <w:r>
-        <w:rPr>
-          <w:rFonts w:ascii="Times New Roman" w:hAnsi="Times New Roman" w:cs="Times New Roman"/>
-          <w:sz w:val="24"/>
-          <w:szCs w:val="24"/>
-        </w:rPr>
-        <w:t>Pembaca</w:t>
-      </w:r>
-      <w:proofErr w:type="spellEnd"/>
-      <w:r>
-        <w:rPr>
-          <w:rFonts w:ascii="Times New Roman" w:hAnsi="Times New Roman" w:cs="Times New Roman"/>
-          <w:sz w:val="24"/>
-          <w:szCs w:val="24"/>
-        </w:rPr>
-        <w:t xml:space="preserve"> Log</w:t>
+      <w:r>
+        <w:rPr>
+          <w:rFonts w:ascii="Times New Roman" w:hAnsi="Times New Roman" w:cs="Times New Roman"/>
+          <w:sz w:val="24"/>
+          <w:szCs w:val="24"/>
+        </w:rPr>
+        <w:t>Pembaca Log</w:t>
       </w:r>
       <w:r>
         <w:rPr>
@@ -9193,52 +8439,14 @@
         </w:rPr>
         <w:t xml:space="preserve">Box Testing </w:t>
       </w:r>
-      <w:proofErr w:type="spellStart"/>
-      <w:r>
-        <w:rPr>
-          <w:rFonts w:ascii="Times New Roman" w:hAnsi="Times New Roman" w:cs="Times New Roman"/>
-          <w:sz w:val="24"/>
-          <w:szCs w:val="24"/>
-        </w:rPr>
-        <w:t>Penentuan</w:t>
-      </w:r>
-      <w:proofErr w:type="spellEnd"/>
-      <w:r>
-        <w:rPr>
-          <w:rFonts w:ascii="Times New Roman" w:hAnsi="Times New Roman" w:cs="Times New Roman"/>
-          <w:sz w:val="24"/>
-          <w:szCs w:val="24"/>
-        </w:rPr>
-        <w:t xml:space="preserve"> </w:t>
-      </w:r>
-      <w:proofErr w:type="spellStart"/>
-      <w:r>
-        <w:rPr>
-          <w:rFonts w:ascii="Times New Roman" w:hAnsi="Times New Roman" w:cs="Times New Roman"/>
-          <w:sz w:val="24"/>
-          <w:szCs w:val="24"/>
-        </w:rPr>
-        <w:t>Kategori</w:t>
-      </w:r>
-      <w:proofErr w:type="spellEnd"/>
-      <w:r>
-        <w:rPr>
-          <w:rFonts w:ascii="Times New Roman" w:hAnsi="Times New Roman" w:cs="Times New Roman"/>
-          <w:sz w:val="24"/>
-          <w:szCs w:val="24"/>
-        </w:rPr>
-        <w:t xml:space="preserve"> </w:t>
-      </w:r>
-      <w:proofErr w:type="spellStart"/>
-      <w:r>
-        <w:rPr>
-          <w:rFonts w:ascii="Times New Roman" w:hAnsi="Times New Roman" w:cs="Times New Roman"/>
-          <w:sz w:val="24"/>
-          <w:szCs w:val="24"/>
-        </w:rPr>
-        <w:t>Pemain</w:t>
-      </w:r>
-      <w:proofErr w:type="spellEnd"/>
+      <w:r>
+        <w:rPr>
+          <w:rFonts w:ascii="Times New Roman" w:hAnsi="Times New Roman" w:cs="Times New Roman"/>
+          <w:sz w:val="24"/>
+          <w:szCs w:val="24"/>
+        </w:rPr>
+        <w:t>Penentuan Kategori Pemain</w:t>
+      </w:r>
       <w:r>
         <w:rPr>
           <w:rFonts w:ascii="Times New Roman" w:hAnsi="Times New Roman" w:cs="Times New Roman"/>
@@ -9421,18 +8629,8 @@
           <w:sz w:val="24"/>
           <w:szCs w:val="24"/>
         </w:rPr>
-        <w:t xml:space="preserve">Black Box Testing </w:t>
-      </w:r>
-      <w:proofErr w:type="spellStart"/>
-      <w:r>
-        <w:rPr>
-          <w:rFonts w:ascii="Times New Roman" w:hAnsi="Times New Roman" w:cs="Times New Roman"/>
-          <w:sz w:val="24"/>
-          <w:szCs w:val="24"/>
-        </w:rPr>
-        <w:t>Karakter</w:t>
-      </w:r>
-      <w:proofErr w:type="spellEnd"/>
+        <w:t>Black Box Testing Karakter</w:t>
+      </w:r>
       <w:r>
         <w:rPr>
           <w:rFonts w:ascii="Times New Roman" w:hAnsi="Times New Roman" w:cs="Times New Roman"/>
@@ -9516,34 +8714,14 @@
         </w:rPr>
         <w:t xml:space="preserve">Black Box Testing </w:t>
       </w:r>
-      <w:proofErr w:type="spellStart"/>
-      <w:r>
-        <w:rPr>
-          <w:rFonts w:ascii="Times New Roman" w:hAnsi="Times New Roman" w:cs="Times New Roman"/>
-          <w:sz w:val="24"/>
-          <w:szCs w:val="24"/>
-        </w:rPr>
-        <w:t>Rintangan</w:t>
-      </w:r>
-      <w:proofErr w:type="spellEnd"/>
-      <w:r>
-        <w:rPr>
-          <w:rFonts w:ascii="Times New Roman" w:hAnsi="Times New Roman" w:cs="Times New Roman"/>
-          <w:sz w:val="24"/>
-          <w:szCs w:val="24"/>
-        </w:rPr>
-        <w:t xml:space="preserve"> </w:t>
-      </w:r>
-      <w:proofErr w:type="spellStart"/>
-      <w:r>
-        <w:rPr>
-          <w:rFonts w:ascii="Times New Roman" w:hAnsi="Times New Roman" w:cs="Times New Roman"/>
-          <w:sz w:val="24"/>
-          <w:szCs w:val="24"/>
-        </w:rPr>
-        <w:t>Hantu</w:t>
-      </w:r>
-      <w:proofErr w:type="spellEnd"/>
+      <w:r>
+        <w:rPr>
+          <w:rFonts w:ascii="Times New Roman" w:hAnsi="Times New Roman" w:cs="Times New Roman"/>
+          <w:sz w:val="24"/>
+          <w:szCs w:val="24"/>
+        </w:rPr>
+        <w:t>Rintangan Hantu</w:t>
+      </w:r>
       <w:r>
         <w:rPr>
           <w:rFonts w:ascii="Times New Roman" w:hAnsi="Times New Roman" w:cs="Times New Roman"/>
@@ -9627,25 +8805,14 @@
         </w:rPr>
         <w:t xml:space="preserve">Black Box Testing </w:t>
       </w:r>
-      <w:proofErr w:type="spellStart"/>
-      <w:r>
-        <w:rPr>
-          <w:rFonts w:ascii="Times New Roman" w:hAnsi="Times New Roman" w:cs="Times New Roman"/>
-          <w:sz w:val="24"/>
-          <w:szCs w:val="24"/>
-        </w:rPr>
-        <w:t>Rintangan</w:t>
-      </w:r>
-      <w:proofErr w:type="spellEnd"/>
-      <w:r>
-        <w:rPr>
-          <w:rFonts w:ascii="Times New Roman" w:hAnsi="Times New Roman" w:cs="Times New Roman"/>
-          <w:sz w:val="24"/>
-          <w:szCs w:val="24"/>
-        </w:rPr>
-        <w:t xml:space="preserve"> </w:t>
-      </w:r>
-      <w:proofErr w:type="spellStart"/>
+      <w:r>
+        <w:rPr>
+          <w:rFonts w:ascii="Times New Roman" w:hAnsi="Times New Roman" w:cs="Times New Roman"/>
+          <w:sz w:val="24"/>
+          <w:szCs w:val="24"/>
+        </w:rPr>
+        <w:t xml:space="preserve">Rintangan </w:t>
+      </w:r>
       <w:r>
         <w:rPr>
           <w:rFonts w:ascii="Times New Roman" w:hAnsi="Times New Roman" w:cs="Times New Roman"/>
@@ -9654,7 +8821,6 @@
         </w:rPr>
         <w:t>Duri</w:t>
       </w:r>
-      <w:proofErr w:type="spellEnd"/>
       <w:r>
         <w:rPr>
           <w:rFonts w:ascii="Times New Roman" w:hAnsi="Times New Roman" w:cs="Times New Roman"/>
@@ -9738,34 +8904,14 @@
         </w:rPr>
         <w:t xml:space="preserve">Black Box Testing </w:t>
       </w:r>
-      <w:proofErr w:type="spellStart"/>
-      <w:r>
-        <w:rPr>
-          <w:rFonts w:ascii="Times New Roman" w:hAnsi="Times New Roman" w:cs="Times New Roman"/>
-          <w:sz w:val="24"/>
-          <w:szCs w:val="24"/>
-        </w:rPr>
-        <w:t>Rintangan</w:t>
-      </w:r>
-      <w:proofErr w:type="spellEnd"/>
-      <w:r>
-        <w:rPr>
-          <w:rFonts w:ascii="Times New Roman" w:hAnsi="Times New Roman" w:cs="Times New Roman"/>
-          <w:sz w:val="24"/>
-          <w:szCs w:val="24"/>
-        </w:rPr>
-        <w:t xml:space="preserve"> </w:t>
-      </w:r>
-      <w:proofErr w:type="spellStart"/>
-      <w:r>
-        <w:rPr>
-          <w:rFonts w:ascii="Times New Roman" w:hAnsi="Times New Roman" w:cs="Times New Roman"/>
-          <w:sz w:val="24"/>
-          <w:szCs w:val="24"/>
-        </w:rPr>
-        <w:t>Kabut</w:t>
-      </w:r>
-      <w:proofErr w:type="spellEnd"/>
+      <w:r>
+        <w:rPr>
+          <w:rFonts w:ascii="Times New Roman" w:hAnsi="Times New Roman" w:cs="Times New Roman"/>
+          <w:sz w:val="24"/>
+          <w:szCs w:val="24"/>
+        </w:rPr>
+        <w:t>Rintangan Kabut</w:t>
+      </w:r>
       <w:r>
         <w:rPr>
           <w:rFonts w:ascii="Times New Roman" w:hAnsi="Times New Roman" w:cs="Times New Roman"/>
@@ -9940,34 +9086,14 @@
         </w:rPr>
         <w:t xml:space="preserve">Black Box Testing </w:t>
       </w:r>
-      <w:proofErr w:type="spellStart"/>
-      <w:r>
-        <w:rPr>
-          <w:rFonts w:ascii="Times New Roman" w:hAnsi="Times New Roman" w:cs="Times New Roman"/>
-          <w:sz w:val="24"/>
-          <w:szCs w:val="24"/>
-        </w:rPr>
-        <w:t>Jumpscare</w:t>
-      </w:r>
-      <w:proofErr w:type="spellEnd"/>
-      <w:r>
-        <w:rPr>
-          <w:rFonts w:ascii="Times New Roman" w:hAnsi="Times New Roman" w:cs="Times New Roman"/>
-          <w:sz w:val="24"/>
-          <w:szCs w:val="24"/>
-        </w:rPr>
-        <w:t xml:space="preserve"> </w:t>
-      </w:r>
-      <w:proofErr w:type="spellStart"/>
-      <w:r>
-        <w:rPr>
-          <w:rFonts w:ascii="Times New Roman" w:hAnsi="Times New Roman" w:cs="Times New Roman"/>
-          <w:sz w:val="24"/>
-          <w:szCs w:val="24"/>
-        </w:rPr>
-        <w:t>Penampakkan</w:t>
-      </w:r>
-      <w:proofErr w:type="spellEnd"/>
+      <w:r>
+        <w:rPr>
+          <w:rFonts w:ascii="Times New Roman" w:hAnsi="Times New Roman" w:cs="Times New Roman"/>
+          <w:sz w:val="24"/>
+          <w:szCs w:val="24"/>
+        </w:rPr>
+        <w:t>Jumpscare Penampakkan</w:t>
+      </w:r>
       <w:r>
         <w:rPr>
           <w:rFonts w:ascii="Times New Roman" w:hAnsi="Times New Roman" w:cs="Times New Roman"/>
@@ -10059,34 +9185,14 @@
         </w:rPr>
         <w:t xml:space="preserve">Black Box Testing </w:t>
       </w:r>
-      <w:proofErr w:type="spellStart"/>
-      <w:r>
-        <w:rPr>
-          <w:rFonts w:ascii="Times New Roman" w:hAnsi="Times New Roman" w:cs="Times New Roman"/>
-          <w:sz w:val="24"/>
-          <w:szCs w:val="24"/>
-        </w:rPr>
-        <w:t>Tempat</w:t>
-      </w:r>
-      <w:proofErr w:type="spellEnd"/>
-      <w:r>
-        <w:rPr>
-          <w:rFonts w:ascii="Times New Roman" w:hAnsi="Times New Roman" w:cs="Times New Roman"/>
-          <w:sz w:val="24"/>
-          <w:szCs w:val="24"/>
-        </w:rPr>
-        <w:t xml:space="preserve"> </w:t>
-      </w:r>
-      <w:proofErr w:type="spellStart"/>
-      <w:r>
-        <w:rPr>
-          <w:rFonts w:ascii="Times New Roman" w:hAnsi="Times New Roman" w:cs="Times New Roman"/>
-          <w:sz w:val="24"/>
-          <w:szCs w:val="24"/>
-        </w:rPr>
-        <w:t>Bersembunyi</w:t>
-      </w:r>
-      <w:proofErr w:type="spellEnd"/>
+      <w:r>
+        <w:rPr>
+          <w:rFonts w:ascii="Times New Roman" w:hAnsi="Times New Roman" w:cs="Times New Roman"/>
+          <w:sz w:val="24"/>
+          <w:szCs w:val="24"/>
+        </w:rPr>
+        <w:t>Tempat Bersembunyi</w:t>
+      </w:r>
       <w:r>
         <w:rPr>
           <w:rFonts w:ascii="Times New Roman" w:hAnsi="Times New Roman" w:cs="Times New Roman"/>
@@ -10391,52 +9497,14 @@
         </w:rPr>
         <w:t xml:space="preserve">Black Box Testing </w:t>
       </w:r>
-      <w:proofErr w:type="spellStart"/>
-      <w:r>
-        <w:rPr>
-          <w:rFonts w:ascii="Times New Roman" w:hAnsi="Times New Roman" w:cs="Times New Roman"/>
-          <w:sz w:val="24"/>
-          <w:szCs w:val="24"/>
-        </w:rPr>
-        <w:t>Penentuan</w:t>
-      </w:r>
-      <w:proofErr w:type="spellEnd"/>
-      <w:r>
-        <w:rPr>
-          <w:rFonts w:ascii="Times New Roman" w:hAnsi="Times New Roman" w:cs="Times New Roman"/>
-          <w:sz w:val="24"/>
-          <w:szCs w:val="24"/>
-        </w:rPr>
-        <w:t xml:space="preserve"> </w:t>
-      </w:r>
-      <w:proofErr w:type="spellStart"/>
-      <w:r>
-        <w:rPr>
-          <w:rFonts w:ascii="Times New Roman" w:hAnsi="Times New Roman" w:cs="Times New Roman"/>
-          <w:sz w:val="24"/>
-          <w:szCs w:val="24"/>
-        </w:rPr>
-        <w:t>Kategori</w:t>
-      </w:r>
-      <w:proofErr w:type="spellEnd"/>
-      <w:r>
-        <w:rPr>
-          <w:rFonts w:ascii="Times New Roman" w:hAnsi="Times New Roman" w:cs="Times New Roman"/>
-          <w:sz w:val="24"/>
-          <w:szCs w:val="24"/>
-        </w:rPr>
-        <w:t xml:space="preserve"> </w:t>
-      </w:r>
-      <w:proofErr w:type="spellStart"/>
-      <w:r>
-        <w:rPr>
-          <w:rFonts w:ascii="Times New Roman" w:hAnsi="Times New Roman" w:cs="Times New Roman"/>
-          <w:sz w:val="24"/>
-          <w:szCs w:val="24"/>
-        </w:rPr>
-        <w:t>Pemain</w:t>
-      </w:r>
-      <w:proofErr w:type="spellEnd"/>
+      <w:r>
+        <w:rPr>
+          <w:rFonts w:ascii="Times New Roman" w:hAnsi="Times New Roman" w:cs="Times New Roman"/>
+          <w:sz w:val="24"/>
+          <w:szCs w:val="24"/>
+        </w:rPr>
+        <w:t>Penentuan Kategori Pemain</w:t>
+      </w:r>
       <w:r>
         <w:rPr>
           <w:rFonts w:ascii="Times New Roman" w:hAnsi="Times New Roman" w:cs="Times New Roman"/>
@@ -11554,46 +10622,7 @@
           <w:szCs w:val="24"/>
         </w:rPr>
         <w:tab/>
-      </w:r>
-      <w:proofErr w:type="spellStart"/>
-      <w:r>
-        <w:rPr>
-          <w:b w:val="0"/>
-          <w:bCs/>
-          <w:sz w:val="24"/>
-          <w:szCs w:val="24"/>
-        </w:rPr>
-        <w:t>Tampilan</w:t>
-      </w:r>
-      <w:proofErr w:type="spellEnd"/>
-      <w:r>
-        <w:rPr>
-          <w:b w:val="0"/>
-          <w:bCs/>
-          <w:sz w:val="24"/>
-          <w:szCs w:val="24"/>
-        </w:rPr>
-        <w:t xml:space="preserve"> </w:t>
-      </w:r>
-      <w:proofErr w:type="spellStart"/>
-      <w:r>
-        <w:rPr>
-          <w:b w:val="0"/>
-          <w:bCs/>
-          <w:sz w:val="24"/>
-          <w:szCs w:val="24"/>
-        </w:rPr>
-        <w:t>Antarmuka</w:t>
-      </w:r>
-      <w:proofErr w:type="spellEnd"/>
-      <w:r>
-        <w:rPr>
-          <w:b w:val="0"/>
-          <w:bCs/>
-          <w:sz w:val="24"/>
-          <w:szCs w:val="24"/>
-        </w:rPr>
-        <w:t xml:space="preserve"> Unity 2D</w:t>
+        <w:t>Tampilan Antarmuka Unity 2D</w:t>
       </w:r>
       <w:r>
         <w:rPr>
@@ -11648,26 +10677,7 @@
           <w:szCs w:val="24"/>
         </w:rPr>
         <w:tab/>
-      </w:r>
-      <w:proofErr w:type="spellStart"/>
-      <w:r>
-        <w:rPr>
-          <w:b w:val="0"/>
-          <w:bCs/>
-          <w:sz w:val="24"/>
-          <w:szCs w:val="24"/>
-        </w:rPr>
-        <w:t>Pemanfaatan</w:t>
-      </w:r>
-      <w:proofErr w:type="spellEnd"/>
-      <w:r>
-        <w:rPr>
-          <w:b w:val="0"/>
-          <w:bCs/>
-          <w:sz w:val="24"/>
-          <w:szCs w:val="24"/>
-        </w:rPr>
-        <w:t xml:space="preserve"> Library Barracuda</w:t>
+        <w:t>Pemanfaatan Library Barracuda</w:t>
       </w:r>
       <w:r>
         <w:rPr>
@@ -11722,46 +10732,7 @@
           <w:szCs w:val="24"/>
         </w:rPr>
         <w:tab/>
-      </w:r>
-      <w:proofErr w:type="spellStart"/>
-      <w:r>
-        <w:rPr>
-          <w:b w:val="0"/>
-          <w:bCs/>
-          <w:sz w:val="24"/>
-          <w:szCs w:val="24"/>
-        </w:rPr>
-        <w:t>Penggunaan</w:t>
-      </w:r>
-      <w:proofErr w:type="spellEnd"/>
-      <w:r>
-        <w:rPr>
-          <w:b w:val="0"/>
-          <w:bCs/>
-          <w:sz w:val="24"/>
-          <w:szCs w:val="24"/>
-        </w:rPr>
-        <w:t xml:space="preserve"> </w:t>
-      </w:r>
-      <w:proofErr w:type="spellStart"/>
-      <w:r>
-        <w:rPr>
-          <w:b w:val="0"/>
-          <w:bCs/>
-          <w:sz w:val="24"/>
-          <w:szCs w:val="24"/>
-        </w:rPr>
-        <w:t>MoodMe</w:t>
-      </w:r>
-      <w:proofErr w:type="spellEnd"/>
-      <w:r>
-        <w:rPr>
-          <w:b w:val="0"/>
-          <w:bCs/>
-          <w:sz w:val="24"/>
-          <w:szCs w:val="24"/>
-        </w:rPr>
-        <w:t xml:space="preserve"> Unity</w:t>
+        <w:t>Penggunaan MoodMe Unity</w:t>
       </w:r>
       <w:r>
         <w:rPr>
@@ -11817,45 +10788,14 @@
         </w:rPr>
         <w:tab/>
       </w:r>
-      <w:proofErr w:type="spellStart"/>
-      <w:r>
-        <w:rPr>
-          <w:b w:val="0"/>
-          <w:bCs/>
-          <w:sz w:val="24"/>
-          <w:szCs w:val="24"/>
-        </w:rPr>
-        <w:t>Penggunaan</w:t>
-      </w:r>
-      <w:proofErr w:type="spellEnd"/>
-      <w:r>
-        <w:rPr>
-          <w:b w:val="0"/>
-          <w:bCs/>
-          <w:sz w:val="24"/>
-          <w:szCs w:val="24"/>
-        </w:rPr>
-        <w:t xml:space="preserve"> Neural Network yang </w:t>
-      </w:r>
-      <w:proofErr w:type="spellStart"/>
-      <w:r>
-        <w:rPr>
-          <w:b w:val="0"/>
-          <w:bCs/>
-          <w:sz w:val="24"/>
-          <w:szCs w:val="24"/>
-        </w:rPr>
-        <w:t>Berasal</w:t>
-      </w:r>
-      <w:proofErr w:type="spellEnd"/>
-      <w:r>
-        <w:rPr>
-          <w:b w:val="0"/>
-          <w:bCs/>
-          <w:sz w:val="24"/>
-          <w:szCs w:val="24"/>
-        </w:rPr>
-        <w:t xml:space="preserve"> Dari Barracuda </w:t>
+      <w:r>
+        <w:rPr>
+          <w:b w:val="0"/>
+          <w:bCs/>
+          <w:sz w:val="24"/>
+          <w:szCs w:val="24"/>
+        </w:rPr>
+        <w:t xml:space="preserve">Penggunaan Neural Network yang Berasal Dari Barracuda </w:t>
       </w:r>
     </w:p>
     <w:p>
@@ -11883,35 +10823,14 @@
         </w:rPr>
         <w:tab/>
       </w:r>
-      <w:proofErr w:type="spellStart"/>
-      <w:r>
-        <w:rPr>
-          <w:b w:val="0"/>
-          <w:bCs/>
-          <w:sz w:val="24"/>
-          <w:szCs w:val="24"/>
-        </w:rPr>
-        <w:t>Didalam</w:t>
-      </w:r>
-      <w:proofErr w:type="spellEnd"/>
-      <w:r>
-        <w:rPr>
-          <w:b w:val="0"/>
-          <w:bCs/>
-          <w:sz w:val="24"/>
-          <w:szCs w:val="24"/>
-        </w:rPr>
-        <w:t xml:space="preserve"> Script </w:t>
-      </w:r>
-      <w:proofErr w:type="spellStart"/>
-      <w:r>
-        <w:rPr>
-          <w:b w:val="0"/>
-          <w:bCs/>
-          <w:sz w:val="24"/>
-          <w:szCs w:val="24"/>
-        </w:rPr>
-        <w:t>MoodM</w:t>
+      <w:r>
+        <w:rPr>
+          <w:b w:val="0"/>
+          <w:bCs/>
+          <w:sz w:val="24"/>
+          <w:szCs w:val="24"/>
+        </w:rPr>
+        <w:t>Didalam Script MoodM</w:t>
       </w:r>
       <w:r>
         <w:rPr>
@@ -11922,7 +10841,6 @@
         </w:rPr>
         <w:t>e</w:t>
       </w:r>
-      <w:proofErr w:type="spellEnd"/>
       <w:r>
         <w:rPr>
           <w:b w:val="0"/>
@@ -11993,27 +10911,7 @@
           <w:szCs w:val="24"/>
         </w:rPr>
         <w:tab/>
-        <w:t xml:space="preserve">Alur </w:t>
-      </w:r>
-      <w:proofErr w:type="spellStart"/>
-      <w:r>
-        <w:rPr>
-          <w:b w:val="0"/>
-          <w:bCs/>
-          <w:sz w:val="24"/>
-          <w:szCs w:val="24"/>
-        </w:rPr>
-        <w:t>dari</w:t>
-      </w:r>
-      <w:proofErr w:type="spellEnd"/>
-      <w:r>
-        <w:rPr>
-          <w:b w:val="0"/>
-          <w:bCs/>
-          <w:sz w:val="24"/>
-          <w:szCs w:val="24"/>
-        </w:rPr>
-        <w:t xml:space="preserve"> White Box Testing</w:t>
+        <w:t>Alur dari White Box Testing</w:t>
       </w:r>
       <w:r>
         <w:rPr>
@@ -12097,27 +10995,7 @@
           <w:sz w:val="24"/>
           <w:szCs w:val="24"/>
         </w:rPr>
-        <w:t xml:space="preserve">Alur </w:t>
-      </w:r>
-      <w:proofErr w:type="spellStart"/>
-      <w:r>
-        <w:rPr>
-          <w:b w:val="0"/>
-          <w:bCs/>
-          <w:sz w:val="24"/>
-          <w:szCs w:val="24"/>
-        </w:rPr>
-        <w:t>dari</w:t>
-      </w:r>
-      <w:proofErr w:type="spellEnd"/>
-      <w:r>
-        <w:rPr>
-          <w:b w:val="0"/>
-          <w:bCs/>
-          <w:sz w:val="24"/>
-          <w:szCs w:val="24"/>
-        </w:rPr>
-        <w:t xml:space="preserve"> Black Box Testing</w:t>
+        <w:t>Alur dari Black Box Testing</w:t>
       </w:r>
       <w:r>
         <w:rPr>
@@ -17441,7 +16319,6 @@
         </w:rPr>
         <w:tab/>
       </w:r>
-      <w:proofErr w:type="spellStart"/>
       <w:r>
         <w:rPr>
           <w:b w:val="0"/>
@@ -17450,53 +16327,8 @@
           <w:szCs w:val="24"/>
           <w:lang w:val="en-ID"/>
         </w:rPr>
-        <w:t>Karakter</w:t>
-      </w:r>
-      <w:proofErr w:type="spellEnd"/>
-      <w:r>
-        <w:rPr>
-          <w:b w:val="0"/>
-          <w:bCs/>
-          <w:sz w:val="24"/>
-          <w:szCs w:val="24"/>
-          <w:lang w:val="en-ID"/>
-        </w:rPr>
-        <w:t xml:space="preserve"> </w:t>
-      </w:r>
-      <w:proofErr w:type="spellStart"/>
-      <w:r>
-        <w:rPr>
-          <w:b w:val="0"/>
-          <w:bCs/>
-          <w:sz w:val="24"/>
-          <w:szCs w:val="24"/>
-          <w:lang w:val="en-ID"/>
-        </w:rPr>
-        <w:t>Dikejar</w:t>
-      </w:r>
-      <w:proofErr w:type="spellEnd"/>
-      <w:r>
-        <w:rPr>
-          <w:b w:val="0"/>
-          <w:bCs/>
-          <w:sz w:val="24"/>
-          <w:szCs w:val="24"/>
-          <w:lang w:val="en-ID"/>
-        </w:rPr>
-        <w:t xml:space="preserve"> </w:t>
-      </w:r>
-      <w:proofErr w:type="spellStart"/>
-      <w:r>
-        <w:rPr>
-          <w:b w:val="0"/>
-          <w:bCs/>
-          <w:sz w:val="24"/>
-          <w:szCs w:val="24"/>
-          <w:lang w:val="en-ID"/>
-        </w:rPr>
-        <w:t>Hantu</w:t>
-      </w:r>
-      <w:proofErr w:type="spellEnd"/>
+        <w:t>Karakter Dikejar Hantu</w:t>
+      </w:r>
       <w:r>
         <w:rPr>
           <w:b w:val="0"/>
@@ -17562,77 +16394,15 @@
         </w:rPr>
         <w:tab/>
       </w:r>
-      <w:proofErr w:type="spellStart"/>
-      <w:r>
-        <w:rPr>
-          <w:b w:val="0"/>
-          <w:bCs/>
-          <w:sz w:val="24"/>
-          <w:szCs w:val="24"/>
-        </w:rPr>
-        <w:t>Karakter</w:t>
-      </w:r>
-      <w:proofErr w:type="spellEnd"/>
-      <w:r>
-        <w:rPr>
-          <w:b w:val="0"/>
-          <w:bCs/>
-          <w:sz w:val="24"/>
-          <w:szCs w:val="24"/>
-        </w:rPr>
-        <w:t xml:space="preserve"> </w:t>
-      </w:r>
-      <w:proofErr w:type="spellStart"/>
-      <w:r>
-        <w:rPr>
-          <w:b w:val="0"/>
-          <w:bCs/>
-          <w:sz w:val="24"/>
-          <w:szCs w:val="24"/>
-        </w:rPr>
-        <w:t>Terkena</w:t>
-      </w:r>
-      <w:proofErr w:type="spellEnd"/>
-      <w:r>
-        <w:rPr>
-          <w:b w:val="0"/>
-          <w:bCs/>
-          <w:sz w:val="24"/>
-          <w:szCs w:val="24"/>
-        </w:rPr>
-        <w:t xml:space="preserve"> </w:t>
-      </w:r>
-      <w:proofErr w:type="spellStart"/>
-      <w:r>
-        <w:rPr>
-          <w:b w:val="0"/>
-          <w:bCs/>
-          <w:sz w:val="24"/>
-          <w:szCs w:val="24"/>
-        </w:rPr>
-        <w:t>Serangan</w:t>
-      </w:r>
-      <w:proofErr w:type="spellEnd"/>
-      <w:r>
-        <w:rPr>
-          <w:b w:val="0"/>
-          <w:bCs/>
-          <w:sz w:val="24"/>
-          <w:szCs w:val="24"/>
-        </w:rPr>
-        <w:t xml:space="preserve"> </w:t>
-      </w:r>
-      <w:proofErr w:type="spellStart"/>
-      <w:r>
-        <w:rPr>
-          <w:b w:val="0"/>
-          <w:bCs/>
-          <w:sz w:val="24"/>
-          <w:szCs w:val="24"/>
-        </w:rPr>
-        <w:t>Hantu</w:t>
-      </w:r>
-      <w:proofErr w:type="spellEnd"/>
+      <w:r>
+        <w:rPr>
+          <w:b w:val="0"/>
+          <w:bCs/>
+          <w:sz w:val="24"/>
+          <w:szCs w:val="24"/>
+        </w:rPr>
+        <w:t>Karakter Terkena Serangan Hantu</w:t>
+      </w:r>
       <w:r>
         <w:rPr>
           <w:b w:val="0"/>
@@ -17704,37 +16474,15 @@
         </w:rPr>
         <w:tab/>
       </w:r>
-      <w:proofErr w:type="spellStart"/>
-      <w:r>
-        <w:rPr>
-          <w:b w:val="0"/>
-          <w:bCs/>
-          <w:sz w:val="24"/>
-          <w:szCs w:val="24"/>
-        </w:rPr>
-        <w:t>Rintangan</w:t>
-      </w:r>
-      <w:proofErr w:type="spellEnd"/>
-      <w:r>
-        <w:rPr>
-          <w:b w:val="0"/>
-          <w:bCs/>
-          <w:sz w:val="24"/>
-          <w:szCs w:val="24"/>
-        </w:rPr>
-        <w:t xml:space="preserve"> </w:t>
-      </w:r>
-      <w:proofErr w:type="spellStart"/>
-      <w:r>
-        <w:rPr>
-          <w:b w:val="0"/>
-          <w:bCs/>
-          <w:sz w:val="24"/>
-          <w:szCs w:val="24"/>
-        </w:rPr>
-        <w:t>Hantu</w:t>
-      </w:r>
-      <w:proofErr w:type="spellEnd"/>
+      <w:r>
+        <w:rPr>
+          <w:b w:val="0"/>
+          <w:bCs/>
+          <w:sz w:val="24"/>
+          <w:szCs w:val="24"/>
+        </w:rPr>
+        <w:t>Rintangan Hantu</w:t>
+      </w:r>
       <w:r>
         <w:rPr>
           <w:b w:val="0"/>
@@ -17797,57 +16545,15 @@
         </w:rPr>
         <w:tab/>
       </w:r>
-      <w:proofErr w:type="spellStart"/>
-      <w:r>
-        <w:rPr>
-          <w:b w:val="0"/>
-          <w:bCs/>
-          <w:sz w:val="24"/>
-          <w:szCs w:val="24"/>
-        </w:rPr>
-        <w:t>Rintangan</w:t>
-      </w:r>
-      <w:proofErr w:type="spellEnd"/>
-      <w:r>
-        <w:rPr>
-          <w:b w:val="0"/>
-          <w:bCs/>
-          <w:sz w:val="24"/>
-          <w:szCs w:val="24"/>
-        </w:rPr>
-        <w:t xml:space="preserve"> </w:t>
-      </w:r>
-      <w:proofErr w:type="spellStart"/>
-      <w:r>
-        <w:rPr>
-          <w:b w:val="0"/>
-          <w:bCs/>
-          <w:sz w:val="24"/>
-          <w:szCs w:val="24"/>
-        </w:rPr>
-        <w:t>Jumpscare</w:t>
-      </w:r>
-      <w:proofErr w:type="spellEnd"/>
-      <w:r>
-        <w:rPr>
-          <w:b w:val="0"/>
-          <w:bCs/>
-          <w:sz w:val="24"/>
-          <w:szCs w:val="24"/>
-        </w:rPr>
-        <w:t xml:space="preserve"> </w:t>
-      </w:r>
-      <w:proofErr w:type="spellStart"/>
-      <w:r>
-        <w:rPr>
-          <w:b w:val="0"/>
-          <w:bCs/>
-          <w:sz w:val="24"/>
-          <w:szCs w:val="24"/>
-        </w:rPr>
-        <w:t>Penampakan</w:t>
-      </w:r>
-      <w:proofErr w:type="spellEnd"/>
+      <w:r>
+        <w:rPr>
+          <w:b w:val="0"/>
+          <w:bCs/>
+          <w:sz w:val="24"/>
+          <w:szCs w:val="24"/>
+        </w:rPr>
+        <w:t>Rintangan Jumpscare Penampakan</w:t>
+      </w:r>
       <w:r>
         <w:rPr>
           <w:b w:val="0"/>
@@ -17965,37 +16671,15 @@
         </w:rPr>
         <w:tab/>
       </w:r>
-      <w:proofErr w:type="spellStart"/>
-      <w:r>
-        <w:rPr>
-          <w:b w:val="0"/>
-          <w:bCs/>
-          <w:sz w:val="24"/>
-          <w:szCs w:val="24"/>
-        </w:rPr>
-        <w:t>Tempat</w:t>
-      </w:r>
-      <w:proofErr w:type="spellEnd"/>
-      <w:r>
-        <w:rPr>
-          <w:b w:val="0"/>
-          <w:bCs/>
-          <w:sz w:val="24"/>
-          <w:szCs w:val="24"/>
-        </w:rPr>
-        <w:t xml:space="preserve"> </w:t>
-      </w:r>
-      <w:proofErr w:type="spellStart"/>
-      <w:r>
-        <w:rPr>
-          <w:b w:val="0"/>
-          <w:bCs/>
-          <w:sz w:val="24"/>
-          <w:szCs w:val="24"/>
-        </w:rPr>
-        <w:t>Bersembunyi</w:t>
-      </w:r>
-      <w:proofErr w:type="spellEnd"/>
+      <w:r>
+        <w:rPr>
+          <w:b w:val="0"/>
+          <w:bCs/>
+          <w:sz w:val="24"/>
+          <w:szCs w:val="24"/>
+        </w:rPr>
+        <w:t>Tempat Bersembunyi</w:t>
+      </w:r>
       <w:r>
         <w:rPr>
           <w:b w:val="0"/>
@@ -18058,37 +16742,15 @@
         </w:rPr>
         <w:tab/>
       </w:r>
-      <w:proofErr w:type="spellStart"/>
-      <w:r>
-        <w:rPr>
-          <w:b w:val="0"/>
-          <w:bCs/>
-          <w:sz w:val="24"/>
-          <w:szCs w:val="24"/>
-        </w:rPr>
-        <w:t>Rintangan</w:t>
-      </w:r>
-      <w:proofErr w:type="spellEnd"/>
-      <w:r>
-        <w:rPr>
-          <w:b w:val="0"/>
-          <w:bCs/>
-          <w:sz w:val="24"/>
-          <w:szCs w:val="24"/>
-        </w:rPr>
-        <w:t xml:space="preserve"> </w:t>
-      </w:r>
-      <w:proofErr w:type="spellStart"/>
-      <w:r>
-        <w:rPr>
-          <w:b w:val="0"/>
-          <w:bCs/>
-          <w:sz w:val="24"/>
-          <w:szCs w:val="24"/>
-        </w:rPr>
-        <w:t>Duri</w:t>
-      </w:r>
-      <w:proofErr w:type="spellEnd"/>
+      <w:r>
+        <w:rPr>
+          <w:b w:val="0"/>
+          <w:bCs/>
+          <w:sz w:val="24"/>
+          <w:szCs w:val="24"/>
+        </w:rPr>
+        <w:t>Rintangan Duri</w:t>
+      </w:r>
       <w:r>
         <w:rPr>
           <w:b w:val="0"/>
@@ -18143,25 +16805,14 @@
         </w:rPr>
         <w:tab/>
       </w:r>
-      <w:proofErr w:type="spellStart"/>
-      <w:r>
-        <w:rPr>
-          <w:b w:val="0"/>
-          <w:bCs/>
-          <w:sz w:val="24"/>
-          <w:szCs w:val="24"/>
-        </w:rPr>
-        <w:t>Pencatatan</w:t>
-      </w:r>
-      <w:proofErr w:type="spellEnd"/>
-      <w:r>
-        <w:rPr>
-          <w:b w:val="0"/>
-          <w:bCs/>
-          <w:sz w:val="24"/>
-          <w:szCs w:val="24"/>
-        </w:rPr>
-        <w:t xml:space="preserve"> Log DDA</w:t>
+      <w:r>
+        <w:rPr>
+          <w:b w:val="0"/>
+          <w:bCs/>
+          <w:sz w:val="24"/>
+          <w:szCs w:val="24"/>
+        </w:rPr>
+        <w:t>Pencatatan Log DDA</w:t>
       </w:r>
       <w:r>
         <w:rPr>
@@ -18217,45 +16868,14 @@
         </w:rPr>
         <w:tab/>
       </w:r>
-      <w:proofErr w:type="spellStart"/>
-      <w:r>
-        <w:rPr>
-          <w:b w:val="0"/>
-          <w:bCs/>
-          <w:sz w:val="24"/>
-          <w:szCs w:val="24"/>
-        </w:rPr>
-        <w:t>Penyesuaian</w:t>
-      </w:r>
-      <w:proofErr w:type="spellEnd"/>
-      <w:r>
-        <w:rPr>
-          <w:b w:val="0"/>
-          <w:bCs/>
-          <w:sz w:val="24"/>
-          <w:szCs w:val="24"/>
-        </w:rPr>
-        <w:t xml:space="preserve"> </w:t>
-      </w:r>
-      <w:proofErr w:type="spellStart"/>
-      <w:r>
-        <w:rPr>
-          <w:b w:val="0"/>
-          <w:bCs/>
-          <w:sz w:val="24"/>
-          <w:szCs w:val="24"/>
-        </w:rPr>
-        <w:t>Rintangan</w:t>
-      </w:r>
-      <w:proofErr w:type="spellEnd"/>
-      <w:r>
-        <w:rPr>
-          <w:b w:val="0"/>
-          <w:bCs/>
-          <w:sz w:val="24"/>
-          <w:szCs w:val="24"/>
-        </w:rPr>
-        <w:t xml:space="preserve"> DDA</w:t>
+      <w:r>
+        <w:rPr>
+          <w:b w:val="0"/>
+          <w:bCs/>
+          <w:sz w:val="24"/>
+          <w:szCs w:val="24"/>
+        </w:rPr>
+        <w:t>Penyesuaian Rintangan DDA</w:t>
       </w:r>
       <w:r>
         <w:rPr>
@@ -18320,45 +16940,14 @@
         </w:rPr>
         <w:tab/>
       </w:r>
-      <w:proofErr w:type="spellStart"/>
-      <w:r>
-        <w:rPr>
-          <w:b w:val="0"/>
-          <w:bCs/>
-          <w:sz w:val="24"/>
-          <w:szCs w:val="24"/>
-        </w:rPr>
-        <w:t>Pembentukan</w:t>
-      </w:r>
-      <w:proofErr w:type="spellEnd"/>
-      <w:r>
-        <w:rPr>
-          <w:b w:val="0"/>
-          <w:bCs/>
-          <w:sz w:val="24"/>
-          <w:szCs w:val="24"/>
-        </w:rPr>
-        <w:t xml:space="preserve"> </w:t>
-      </w:r>
-      <w:proofErr w:type="spellStart"/>
-      <w:r>
-        <w:rPr>
-          <w:b w:val="0"/>
-          <w:bCs/>
-          <w:sz w:val="24"/>
-          <w:szCs w:val="24"/>
-        </w:rPr>
-        <w:t>Rintangan</w:t>
-      </w:r>
-      <w:proofErr w:type="spellEnd"/>
-      <w:r>
-        <w:rPr>
-          <w:b w:val="0"/>
-          <w:bCs/>
-          <w:sz w:val="24"/>
-          <w:szCs w:val="24"/>
-        </w:rPr>
-        <w:t xml:space="preserve"> Level</w:t>
+      <w:r>
+        <w:rPr>
+          <w:b w:val="0"/>
+          <w:bCs/>
+          <w:sz w:val="24"/>
+          <w:szCs w:val="24"/>
+        </w:rPr>
+        <w:t>Pembentukan Rintangan Level</w:t>
       </w:r>
       <w:r>
         <w:rPr>
@@ -18766,23 +17355,13 @@
         </w:rPr>
         <w:tab/>
       </w:r>
-      <w:proofErr w:type="spellStart"/>
-      <w:r>
-        <w:rPr>
-          <w:rFonts w:ascii="Times New Roman" w:hAnsi="Times New Roman" w:cs="Times New Roman"/>
-          <w:sz w:val="24"/>
-          <w:szCs w:val="24"/>
-        </w:rPr>
-        <w:t>Pencatatan</w:t>
-      </w:r>
-      <w:proofErr w:type="spellEnd"/>
-      <w:r>
-        <w:rPr>
-          <w:rFonts w:ascii="Times New Roman" w:hAnsi="Times New Roman" w:cs="Times New Roman"/>
-          <w:sz w:val="24"/>
-          <w:szCs w:val="24"/>
-        </w:rPr>
-        <w:t xml:space="preserve"> Log</w:t>
+      <w:r>
+        <w:rPr>
+          <w:rFonts w:ascii="Times New Roman" w:hAnsi="Times New Roman" w:cs="Times New Roman"/>
+          <w:sz w:val="24"/>
+          <w:szCs w:val="24"/>
+        </w:rPr>
+        <w:t>Pencatatan Log</w:t>
       </w:r>
       <w:r>
         <w:rPr>
@@ -18842,23 +17421,13 @@
         </w:rPr>
         <w:tab/>
       </w:r>
-      <w:proofErr w:type="spellStart"/>
-      <w:r>
-        <w:rPr>
-          <w:rFonts w:ascii="Times New Roman" w:hAnsi="Times New Roman" w:cs="Times New Roman"/>
-          <w:sz w:val="24"/>
-          <w:szCs w:val="24"/>
-        </w:rPr>
-        <w:t>Pengecekan</w:t>
-      </w:r>
-      <w:proofErr w:type="spellEnd"/>
-      <w:r>
-        <w:rPr>
-          <w:rFonts w:ascii="Times New Roman" w:hAnsi="Times New Roman" w:cs="Times New Roman"/>
-          <w:sz w:val="24"/>
-          <w:szCs w:val="24"/>
-        </w:rPr>
-        <w:t xml:space="preserve"> File Log</w:t>
+      <w:r>
+        <w:rPr>
+          <w:rFonts w:ascii="Times New Roman" w:hAnsi="Times New Roman" w:cs="Times New Roman"/>
+          <w:sz w:val="24"/>
+          <w:szCs w:val="24"/>
+        </w:rPr>
+        <w:t>Pengecekan File Log</w:t>
       </w:r>
       <w:r>
         <w:rPr>
@@ -18917,42 +17486,7 @@
           <w:szCs w:val="24"/>
         </w:rPr>
         <w:tab/>
-      </w:r>
-      <w:proofErr w:type="spellStart"/>
-      <w:r>
-        <w:rPr>
-          <w:rFonts w:ascii="Times New Roman" w:hAnsi="Times New Roman" w:cs="Times New Roman"/>
-          <w:sz w:val="24"/>
-          <w:szCs w:val="24"/>
-        </w:rPr>
-        <w:t>Sistem</w:t>
-      </w:r>
-      <w:proofErr w:type="spellEnd"/>
-      <w:r>
-        <w:rPr>
-          <w:rFonts w:ascii="Times New Roman" w:hAnsi="Times New Roman" w:cs="Times New Roman"/>
-          <w:sz w:val="24"/>
-          <w:szCs w:val="24"/>
-        </w:rPr>
-        <w:t xml:space="preserve"> </w:t>
-      </w:r>
-      <w:proofErr w:type="spellStart"/>
-      <w:r>
-        <w:rPr>
-          <w:rFonts w:ascii="Times New Roman" w:hAnsi="Times New Roman" w:cs="Times New Roman"/>
-          <w:sz w:val="24"/>
-          <w:szCs w:val="24"/>
-        </w:rPr>
-        <w:t>Pembaca</w:t>
-      </w:r>
-      <w:proofErr w:type="spellEnd"/>
-      <w:r>
-        <w:rPr>
-          <w:rFonts w:ascii="Times New Roman" w:hAnsi="Times New Roman" w:cs="Times New Roman"/>
-          <w:sz w:val="24"/>
-          <w:szCs w:val="24"/>
-        </w:rPr>
-        <w:t xml:space="preserve"> Log</w:t>
+        <w:t>Sistem Pembaca Log</w:t>
       </w:r>
       <w:r>
         <w:rPr>
@@ -19011,24 +17545,7 @@
           <w:szCs w:val="24"/>
         </w:rPr>
         <w:tab/>
-      </w:r>
-      <w:proofErr w:type="spellStart"/>
-      <w:r>
-        <w:rPr>
-          <w:rFonts w:ascii="Times New Roman" w:hAnsi="Times New Roman" w:cs="Times New Roman"/>
-          <w:sz w:val="24"/>
-          <w:szCs w:val="24"/>
-        </w:rPr>
-        <w:t>Pembacaan</w:t>
-      </w:r>
-      <w:proofErr w:type="spellEnd"/>
-      <w:r>
-        <w:rPr>
-          <w:rFonts w:ascii="Times New Roman" w:hAnsi="Times New Roman" w:cs="Times New Roman"/>
-          <w:sz w:val="24"/>
-          <w:szCs w:val="24"/>
-        </w:rPr>
-        <w:t xml:space="preserve"> Log</w:t>
+        <w:t>Pembacaan Log</w:t>
       </w:r>
       <w:r>
         <w:rPr>
@@ -19087,53 +17604,8 @@
           <w:szCs w:val="24"/>
         </w:rPr>
         <w:tab/>
-      </w:r>
-      <w:proofErr w:type="spellStart"/>
-      <w:r>
-        <w:rPr>
-          <w:rFonts w:ascii="Times New Roman" w:hAnsi="Times New Roman" w:cs="Times New Roman"/>
-          <w:sz w:val="24"/>
-          <w:szCs w:val="24"/>
-        </w:rPr>
-        <w:t>Penentuan</w:t>
-      </w:r>
-      <w:proofErr w:type="spellEnd"/>
-      <w:r>
-        <w:rPr>
-          <w:rFonts w:ascii="Times New Roman" w:hAnsi="Times New Roman" w:cs="Times New Roman"/>
-          <w:sz w:val="24"/>
-          <w:szCs w:val="24"/>
-        </w:rPr>
-        <w:t xml:space="preserve"> </w:t>
-      </w:r>
-      <w:proofErr w:type="spellStart"/>
-      <w:r>
-        <w:rPr>
-          <w:rFonts w:ascii="Times New Roman" w:hAnsi="Times New Roman" w:cs="Times New Roman"/>
-          <w:sz w:val="24"/>
-          <w:szCs w:val="24"/>
-        </w:rPr>
-        <w:t>Kategori</w:t>
-      </w:r>
-      <w:proofErr w:type="spellEnd"/>
-      <w:r>
-        <w:rPr>
-          <w:rFonts w:ascii="Times New Roman" w:hAnsi="Times New Roman" w:cs="Times New Roman"/>
-          <w:sz w:val="24"/>
-          <w:szCs w:val="24"/>
-        </w:rPr>
-        <w:t xml:space="preserve"> </w:t>
-      </w:r>
-      <w:proofErr w:type="spellStart"/>
-      <w:r>
-        <w:rPr>
-          <w:rFonts w:ascii="Times New Roman" w:hAnsi="Times New Roman" w:cs="Times New Roman"/>
-          <w:sz w:val="24"/>
-          <w:szCs w:val="24"/>
-        </w:rPr>
-        <w:t>Pemain</w:t>
-      </w:r>
-      <w:proofErr w:type="spellEnd"/>
+        <w:t>Penentuan Kategori Pemain</w:t>
+      </w:r>
       <w:r>
         <w:rPr>
           <w:rFonts w:ascii="Times New Roman" w:hAnsi="Times New Roman" w:cs="Times New Roman"/>
@@ -19191,35 +17663,8 @@
           <w:szCs w:val="24"/>
         </w:rPr>
         <w:tab/>
-      </w:r>
-      <w:proofErr w:type="spellStart"/>
-      <w:r>
-        <w:rPr>
-          <w:rFonts w:ascii="Times New Roman" w:hAnsi="Times New Roman" w:cs="Times New Roman"/>
-          <w:sz w:val="24"/>
-          <w:szCs w:val="24"/>
-        </w:rPr>
-        <w:t>Perhitungan</w:t>
-      </w:r>
-      <w:proofErr w:type="spellEnd"/>
-      <w:r>
-        <w:rPr>
-          <w:rFonts w:ascii="Times New Roman" w:hAnsi="Times New Roman" w:cs="Times New Roman"/>
-          <w:sz w:val="24"/>
-          <w:szCs w:val="24"/>
-        </w:rPr>
-        <w:t xml:space="preserve"> Skor </w:t>
-      </w:r>
-      <w:proofErr w:type="spellStart"/>
-      <w:r>
-        <w:rPr>
-          <w:rFonts w:ascii="Times New Roman" w:hAnsi="Times New Roman" w:cs="Times New Roman"/>
-          <w:sz w:val="24"/>
-          <w:szCs w:val="24"/>
-        </w:rPr>
-        <w:t>Emosi</w:t>
-      </w:r>
-      <w:proofErr w:type="spellEnd"/>
+        <w:t>Perhitungan Skor Emosi</w:t>
+      </w:r>
       <w:r>
         <w:rPr>
           <w:rFonts w:ascii="Times New Roman" w:hAnsi="Times New Roman" w:cs="Times New Roman"/>
@@ -19277,53 +17722,8 @@
           <w:szCs w:val="24"/>
         </w:rPr>
         <w:tab/>
-      </w:r>
-      <w:proofErr w:type="spellStart"/>
-      <w:r>
-        <w:rPr>
-          <w:rFonts w:ascii="Times New Roman" w:hAnsi="Times New Roman" w:cs="Times New Roman"/>
-          <w:sz w:val="24"/>
-          <w:szCs w:val="24"/>
-        </w:rPr>
-        <w:t>Sistem</w:t>
-      </w:r>
-      <w:proofErr w:type="spellEnd"/>
-      <w:r>
-        <w:rPr>
-          <w:rFonts w:ascii="Times New Roman" w:hAnsi="Times New Roman" w:cs="Times New Roman"/>
-          <w:sz w:val="24"/>
-          <w:szCs w:val="24"/>
-        </w:rPr>
-        <w:t xml:space="preserve"> </w:t>
-      </w:r>
-      <w:proofErr w:type="spellStart"/>
-      <w:r>
-        <w:rPr>
-          <w:rFonts w:ascii="Times New Roman" w:hAnsi="Times New Roman" w:cs="Times New Roman"/>
-          <w:sz w:val="24"/>
-          <w:szCs w:val="24"/>
-        </w:rPr>
-        <w:t>Penyesuai</w:t>
-      </w:r>
-      <w:proofErr w:type="spellEnd"/>
-      <w:r>
-        <w:rPr>
-          <w:rFonts w:ascii="Times New Roman" w:hAnsi="Times New Roman" w:cs="Times New Roman"/>
-          <w:sz w:val="24"/>
-          <w:szCs w:val="24"/>
-        </w:rPr>
-        <w:t xml:space="preserve"> Tingkat </w:t>
-      </w:r>
-      <w:proofErr w:type="spellStart"/>
-      <w:r>
-        <w:rPr>
-          <w:rFonts w:ascii="Times New Roman" w:hAnsi="Times New Roman" w:cs="Times New Roman"/>
-          <w:sz w:val="24"/>
-          <w:szCs w:val="24"/>
-        </w:rPr>
-        <w:t>Kesulitan</w:t>
-      </w:r>
-      <w:proofErr w:type="spellEnd"/>
+        <w:t>Sistem Penyesuai Tingkat Kesulitan</w:t>
+      </w:r>
       <w:r>
         <w:rPr>
           <w:rFonts w:ascii="Times New Roman" w:hAnsi="Times New Roman" w:cs="Times New Roman"/>
@@ -19381,53 +17781,8 @@
           <w:szCs w:val="24"/>
         </w:rPr>
         <w:tab/>
-      </w:r>
-      <w:proofErr w:type="spellStart"/>
-      <w:r>
-        <w:rPr>
-          <w:rFonts w:ascii="Times New Roman" w:hAnsi="Times New Roman" w:cs="Times New Roman"/>
-          <w:sz w:val="24"/>
-          <w:szCs w:val="24"/>
-        </w:rPr>
-        <w:t>Kontrol</w:t>
-      </w:r>
-      <w:proofErr w:type="spellEnd"/>
-      <w:r>
-        <w:rPr>
-          <w:rFonts w:ascii="Times New Roman" w:hAnsi="Times New Roman" w:cs="Times New Roman"/>
-          <w:sz w:val="24"/>
-          <w:szCs w:val="24"/>
-        </w:rPr>
-        <w:t xml:space="preserve"> </w:t>
-      </w:r>
-      <w:proofErr w:type="spellStart"/>
-      <w:r>
-        <w:rPr>
-          <w:rFonts w:ascii="Times New Roman" w:hAnsi="Times New Roman" w:cs="Times New Roman"/>
-          <w:sz w:val="24"/>
-          <w:szCs w:val="24"/>
-        </w:rPr>
-        <w:t>Gerak</w:t>
-      </w:r>
-      <w:proofErr w:type="spellEnd"/>
-      <w:r>
-        <w:rPr>
-          <w:rFonts w:ascii="Times New Roman" w:hAnsi="Times New Roman" w:cs="Times New Roman"/>
-          <w:sz w:val="24"/>
-          <w:szCs w:val="24"/>
-        </w:rPr>
-        <w:t xml:space="preserve"> </w:t>
-      </w:r>
-      <w:proofErr w:type="spellStart"/>
-      <w:r>
-        <w:rPr>
-          <w:rFonts w:ascii="Times New Roman" w:hAnsi="Times New Roman" w:cs="Times New Roman"/>
-          <w:sz w:val="24"/>
-          <w:szCs w:val="24"/>
-        </w:rPr>
-        <w:t>Karakter</w:t>
-      </w:r>
-      <w:proofErr w:type="spellEnd"/>
+        <w:t>Kontrol Gerak Karakter</w:t>
+      </w:r>
       <w:r>
         <w:rPr>
           <w:rFonts w:ascii="Times New Roman" w:hAnsi="Times New Roman" w:cs="Times New Roman"/>
@@ -19485,18 +17840,8 @@
           <w:szCs w:val="24"/>
         </w:rPr>
         <w:tab/>
-        <w:t xml:space="preserve">Mode </w:t>
-      </w:r>
-      <w:proofErr w:type="spellStart"/>
-      <w:r>
-        <w:rPr>
-          <w:rFonts w:ascii="Times New Roman" w:hAnsi="Times New Roman" w:cs="Times New Roman"/>
-          <w:sz w:val="24"/>
-          <w:szCs w:val="24"/>
-        </w:rPr>
-        <w:t>Merangkak</w:t>
-      </w:r>
-      <w:proofErr w:type="spellEnd"/>
+        <w:t>Mode Merangkak</w:t>
+      </w:r>
       <w:r>
         <w:rPr>
           <w:rFonts w:ascii="Times New Roman" w:hAnsi="Times New Roman" w:cs="Times New Roman"/>
@@ -19554,35 +17899,8 @@
           <w:szCs w:val="24"/>
         </w:rPr>
         <w:tab/>
-      </w:r>
-      <w:proofErr w:type="spellStart"/>
-      <w:r>
-        <w:rPr>
-          <w:rFonts w:ascii="Times New Roman" w:hAnsi="Times New Roman" w:cs="Times New Roman"/>
-          <w:sz w:val="24"/>
-          <w:szCs w:val="24"/>
-        </w:rPr>
-        <w:t>Kontrol</w:t>
-      </w:r>
-      <w:proofErr w:type="spellEnd"/>
-      <w:r>
-        <w:rPr>
-          <w:rFonts w:ascii="Times New Roman" w:hAnsi="Times New Roman" w:cs="Times New Roman"/>
-          <w:sz w:val="24"/>
-          <w:szCs w:val="24"/>
-        </w:rPr>
-        <w:t xml:space="preserve"> </w:t>
-      </w:r>
-      <w:proofErr w:type="spellStart"/>
-      <w:r>
-        <w:rPr>
-          <w:rFonts w:ascii="Times New Roman" w:hAnsi="Times New Roman" w:cs="Times New Roman"/>
-          <w:sz w:val="24"/>
-          <w:szCs w:val="24"/>
-        </w:rPr>
-        <w:t>Merangkak</w:t>
-      </w:r>
-      <w:proofErr w:type="spellEnd"/>
+        <w:t>Kontrol Merangkak</w:t>
+      </w:r>
       <w:r>
         <w:rPr>
           <w:rFonts w:ascii="Times New Roman" w:hAnsi="Times New Roman" w:cs="Times New Roman"/>
@@ -19640,18 +17958,8 @@
           <w:szCs w:val="24"/>
         </w:rPr>
         <w:tab/>
-        <w:t xml:space="preserve">Mode </w:t>
-      </w:r>
-      <w:proofErr w:type="spellStart"/>
-      <w:r>
-        <w:rPr>
-          <w:rFonts w:ascii="Times New Roman" w:hAnsi="Times New Roman" w:cs="Times New Roman"/>
-          <w:sz w:val="24"/>
-          <w:szCs w:val="24"/>
-        </w:rPr>
-        <w:t>Lompat</w:t>
-      </w:r>
-      <w:proofErr w:type="spellEnd"/>
+        <w:t>Mode Lompat</w:t>
+      </w:r>
       <w:r>
         <w:rPr>
           <w:rFonts w:ascii="Times New Roman" w:hAnsi="Times New Roman" w:cs="Times New Roman"/>
@@ -19709,35 +18017,8 @@
           <w:szCs w:val="24"/>
         </w:rPr>
         <w:tab/>
-      </w:r>
-      <w:proofErr w:type="spellStart"/>
-      <w:r>
-        <w:rPr>
-          <w:rFonts w:ascii="Times New Roman" w:hAnsi="Times New Roman" w:cs="Times New Roman"/>
-          <w:sz w:val="24"/>
-          <w:szCs w:val="24"/>
-        </w:rPr>
-        <w:t>Kontrol</w:t>
-      </w:r>
-      <w:proofErr w:type="spellEnd"/>
-      <w:r>
-        <w:rPr>
-          <w:rFonts w:ascii="Times New Roman" w:hAnsi="Times New Roman" w:cs="Times New Roman"/>
-          <w:sz w:val="24"/>
-          <w:szCs w:val="24"/>
-        </w:rPr>
-        <w:t xml:space="preserve"> </w:t>
-      </w:r>
-      <w:proofErr w:type="spellStart"/>
-      <w:r>
-        <w:rPr>
-          <w:rFonts w:ascii="Times New Roman" w:hAnsi="Times New Roman" w:cs="Times New Roman"/>
-          <w:sz w:val="24"/>
-          <w:szCs w:val="24"/>
-        </w:rPr>
-        <w:t>Lompat</w:t>
-      </w:r>
-      <w:proofErr w:type="spellEnd"/>
+        <w:t>Kontrol Lompat</w:t>
+      </w:r>
       <w:r>
         <w:rPr>
           <w:rFonts w:ascii="Times New Roman" w:hAnsi="Times New Roman" w:cs="Times New Roman"/>
@@ -19795,18 +18076,8 @@
           <w:szCs w:val="24"/>
         </w:rPr>
         <w:tab/>
-        <w:t xml:space="preserve">Mode </w:t>
-      </w:r>
-      <w:proofErr w:type="spellStart"/>
-      <w:r>
-        <w:rPr>
-          <w:rFonts w:ascii="Times New Roman" w:hAnsi="Times New Roman" w:cs="Times New Roman"/>
-          <w:sz w:val="24"/>
-          <w:szCs w:val="24"/>
-        </w:rPr>
-        <w:t>Pukul</w:t>
-      </w:r>
-      <w:proofErr w:type="spellEnd"/>
+        <w:t>Mode Pukul</w:t>
+      </w:r>
       <w:r>
         <w:rPr>
           <w:rFonts w:ascii="Times New Roman" w:hAnsi="Times New Roman" w:cs="Times New Roman"/>
@@ -19864,53 +18135,8 @@
           <w:szCs w:val="24"/>
         </w:rPr>
         <w:tab/>
-      </w:r>
-      <w:proofErr w:type="spellStart"/>
-      <w:r>
-        <w:rPr>
-          <w:rFonts w:ascii="Times New Roman" w:hAnsi="Times New Roman" w:cs="Times New Roman"/>
-          <w:sz w:val="24"/>
-          <w:szCs w:val="24"/>
-        </w:rPr>
-        <w:t>Serangan</w:t>
-      </w:r>
-      <w:proofErr w:type="spellEnd"/>
-      <w:r>
-        <w:rPr>
-          <w:rFonts w:ascii="Times New Roman" w:hAnsi="Times New Roman" w:cs="Times New Roman"/>
-          <w:sz w:val="24"/>
-          <w:szCs w:val="24"/>
-        </w:rPr>
-        <w:t xml:space="preserve"> </w:t>
-      </w:r>
-      <w:proofErr w:type="spellStart"/>
-      <w:r>
-        <w:rPr>
-          <w:rFonts w:ascii="Times New Roman" w:hAnsi="Times New Roman" w:cs="Times New Roman"/>
-          <w:sz w:val="24"/>
-          <w:szCs w:val="24"/>
-        </w:rPr>
-        <w:t>Jenis</w:t>
-      </w:r>
-      <w:proofErr w:type="spellEnd"/>
-      <w:r>
-        <w:rPr>
-          <w:rFonts w:ascii="Times New Roman" w:hAnsi="Times New Roman" w:cs="Times New Roman"/>
-          <w:sz w:val="24"/>
-          <w:szCs w:val="24"/>
-        </w:rPr>
-        <w:t xml:space="preserve"> </w:t>
-      </w:r>
-      <w:proofErr w:type="spellStart"/>
-      <w:r>
-        <w:rPr>
-          <w:rFonts w:ascii="Times New Roman" w:hAnsi="Times New Roman" w:cs="Times New Roman"/>
-          <w:sz w:val="24"/>
-          <w:szCs w:val="24"/>
-        </w:rPr>
-        <w:t>Pukul</w:t>
-      </w:r>
-      <w:proofErr w:type="spellEnd"/>
+        <w:t>Serangan Jenis Pukul</w:t>
+      </w:r>
       <w:r>
         <w:rPr>
           <w:rFonts w:ascii="Times New Roman" w:hAnsi="Times New Roman" w:cs="Times New Roman"/>
@@ -19968,35 +18194,8 @@
           <w:szCs w:val="24"/>
         </w:rPr>
         <w:tab/>
-      </w:r>
-      <w:proofErr w:type="spellStart"/>
-      <w:r>
-        <w:rPr>
-          <w:rFonts w:ascii="Times New Roman" w:hAnsi="Times New Roman" w:cs="Times New Roman"/>
-          <w:sz w:val="24"/>
-          <w:szCs w:val="24"/>
-        </w:rPr>
-        <w:t>Kontrol</w:t>
-      </w:r>
-      <w:proofErr w:type="spellEnd"/>
-      <w:r>
-        <w:rPr>
-          <w:rFonts w:ascii="Times New Roman" w:hAnsi="Times New Roman" w:cs="Times New Roman"/>
-          <w:sz w:val="24"/>
-          <w:szCs w:val="24"/>
-        </w:rPr>
-        <w:t xml:space="preserve"> </w:t>
-      </w:r>
-      <w:proofErr w:type="spellStart"/>
-      <w:r>
-        <w:rPr>
-          <w:rFonts w:ascii="Times New Roman" w:hAnsi="Times New Roman" w:cs="Times New Roman"/>
-          <w:sz w:val="24"/>
-          <w:szCs w:val="24"/>
-        </w:rPr>
-        <w:t>Pukul</w:t>
-      </w:r>
-      <w:proofErr w:type="spellEnd"/>
+        <w:t>Kontrol Pukul</w:t>
+      </w:r>
       <w:r>
         <w:rPr>
           <w:rFonts w:ascii="Times New Roman" w:hAnsi="Times New Roman" w:cs="Times New Roman"/>
@@ -20054,35 +18253,8 @@
           <w:szCs w:val="24"/>
         </w:rPr>
         <w:tab/>
-      </w:r>
-      <w:proofErr w:type="spellStart"/>
-      <w:r>
-        <w:rPr>
-          <w:rFonts w:ascii="Times New Roman" w:hAnsi="Times New Roman" w:cs="Times New Roman"/>
-          <w:sz w:val="24"/>
-          <w:szCs w:val="24"/>
-        </w:rPr>
-        <w:t>Kena</w:t>
-      </w:r>
-      <w:proofErr w:type="spellEnd"/>
-      <w:r>
-        <w:rPr>
-          <w:rFonts w:ascii="Times New Roman" w:hAnsi="Times New Roman" w:cs="Times New Roman"/>
-          <w:sz w:val="24"/>
-          <w:szCs w:val="24"/>
-        </w:rPr>
-        <w:t xml:space="preserve"> </w:t>
-      </w:r>
-      <w:proofErr w:type="spellStart"/>
-      <w:r>
-        <w:rPr>
-          <w:rFonts w:ascii="Times New Roman" w:hAnsi="Times New Roman" w:cs="Times New Roman"/>
-          <w:sz w:val="24"/>
-          <w:szCs w:val="24"/>
-        </w:rPr>
-        <w:t>Serangan</w:t>
-      </w:r>
-      <w:proofErr w:type="spellEnd"/>
+        <w:t>Kena Serangan</w:t>
+      </w:r>
       <w:r>
         <w:rPr>
           <w:rFonts w:ascii="Times New Roman" w:hAnsi="Times New Roman" w:cs="Times New Roman"/>
@@ -20140,24 +18312,7 @@
           <w:szCs w:val="24"/>
         </w:rPr>
         <w:tab/>
-      </w:r>
-      <w:proofErr w:type="spellStart"/>
-      <w:r>
-        <w:rPr>
-          <w:rFonts w:ascii="Times New Roman" w:hAnsi="Times New Roman" w:cs="Times New Roman"/>
-          <w:sz w:val="24"/>
-          <w:szCs w:val="24"/>
-        </w:rPr>
-        <w:t>Karakter</w:t>
-      </w:r>
-      <w:proofErr w:type="spellEnd"/>
-      <w:r>
-        <w:rPr>
-          <w:rFonts w:ascii="Times New Roman" w:hAnsi="Times New Roman" w:cs="Times New Roman"/>
-          <w:sz w:val="24"/>
-          <w:szCs w:val="24"/>
-        </w:rPr>
-        <w:t xml:space="preserve"> Mati</w:t>
+        <w:t>Karakter Mati</w:t>
       </w:r>
       <w:r>
         <w:rPr>
@@ -20216,42 +18371,7 @@
           <w:szCs w:val="24"/>
         </w:rPr>
         <w:tab/>
-      </w:r>
-      <w:proofErr w:type="spellStart"/>
-      <w:r>
-        <w:rPr>
-          <w:rFonts w:ascii="Times New Roman" w:hAnsi="Times New Roman" w:cs="Times New Roman"/>
-          <w:sz w:val="24"/>
-          <w:szCs w:val="24"/>
-        </w:rPr>
-        <w:t>Karakter</w:t>
-      </w:r>
-      <w:proofErr w:type="spellEnd"/>
-      <w:r>
-        <w:rPr>
-          <w:rFonts w:ascii="Times New Roman" w:hAnsi="Times New Roman" w:cs="Times New Roman"/>
-          <w:sz w:val="24"/>
-          <w:szCs w:val="24"/>
-        </w:rPr>
-        <w:t xml:space="preserve"> </w:t>
-      </w:r>
-      <w:proofErr w:type="spellStart"/>
-      <w:r>
-        <w:rPr>
-          <w:rFonts w:ascii="Times New Roman" w:hAnsi="Times New Roman" w:cs="Times New Roman"/>
-          <w:sz w:val="24"/>
-          <w:szCs w:val="24"/>
-        </w:rPr>
-        <w:t>Langsung</w:t>
-      </w:r>
-      <w:proofErr w:type="spellEnd"/>
-      <w:r>
-        <w:rPr>
-          <w:rFonts w:ascii="Times New Roman" w:hAnsi="Times New Roman" w:cs="Times New Roman"/>
-          <w:sz w:val="24"/>
-          <w:szCs w:val="24"/>
-        </w:rPr>
-        <w:t xml:space="preserve"> Mati</w:t>
+        <w:t>Karakter Langsung Mati</w:t>
       </w:r>
       <w:r>
         <w:rPr>
@@ -20310,36 +18430,8 @@
           <w:szCs w:val="24"/>
         </w:rPr>
         <w:tab/>
-        <w:t xml:space="preserve">Generate </w:t>
-      </w:r>
-      <w:proofErr w:type="spellStart"/>
-      <w:r>
-        <w:rPr>
-          <w:rFonts w:ascii="Times New Roman" w:hAnsi="Times New Roman" w:cs="Times New Roman"/>
-          <w:sz w:val="24"/>
-          <w:szCs w:val="24"/>
-        </w:rPr>
-        <w:t>Pijakan</w:t>
-      </w:r>
-      <w:proofErr w:type="spellEnd"/>
-      <w:r>
-        <w:rPr>
-          <w:rFonts w:ascii="Times New Roman" w:hAnsi="Times New Roman" w:cs="Times New Roman"/>
-          <w:sz w:val="24"/>
-          <w:szCs w:val="24"/>
-        </w:rPr>
-        <w:t xml:space="preserve"> </w:t>
-      </w:r>
-      <w:proofErr w:type="spellStart"/>
-      <w:r>
-        <w:rPr>
-          <w:rFonts w:ascii="Times New Roman" w:hAnsi="Times New Roman" w:cs="Times New Roman"/>
-          <w:sz w:val="24"/>
-          <w:szCs w:val="24"/>
-        </w:rPr>
-        <w:t>Hantu</w:t>
-      </w:r>
-      <w:proofErr w:type="spellEnd"/>
+        <w:t>Generate Pijakan Hantu</w:t>
+      </w:r>
       <w:r>
         <w:rPr>
           <w:rFonts w:ascii="Times New Roman" w:hAnsi="Times New Roman" w:cs="Times New Roman"/>
@@ -20397,18 +18489,8 @@
           <w:szCs w:val="24"/>
         </w:rPr>
         <w:tab/>
-        <w:t xml:space="preserve">Cek </w:t>
-      </w:r>
-      <w:proofErr w:type="spellStart"/>
-      <w:r>
-        <w:rPr>
-          <w:rFonts w:ascii="Times New Roman" w:hAnsi="Times New Roman" w:cs="Times New Roman"/>
-          <w:sz w:val="24"/>
-          <w:szCs w:val="24"/>
-        </w:rPr>
-        <w:t>Penginjakan</w:t>
-      </w:r>
-      <w:proofErr w:type="spellEnd"/>
+        <w:t>Cek Penginjakan</w:t>
+      </w:r>
       <w:r>
         <w:rPr>
           <w:rFonts w:ascii="Times New Roman" w:hAnsi="Times New Roman" w:cs="Times New Roman"/>
@@ -20466,35 +18548,8 @@
           <w:szCs w:val="24"/>
         </w:rPr>
         <w:tab/>
-      </w:r>
-      <w:proofErr w:type="spellStart"/>
-      <w:r>
-        <w:rPr>
-          <w:rFonts w:ascii="Times New Roman" w:hAnsi="Times New Roman" w:cs="Times New Roman"/>
-          <w:sz w:val="24"/>
-          <w:szCs w:val="24"/>
-        </w:rPr>
-        <w:t>Memunculkan</w:t>
-      </w:r>
-      <w:proofErr w:type="spellEnd"/>
-      <w:r>
-        <w:rPr>
-          <w:rFonts w:ascii="Times New Roman" w:hAnsi="Times New Roman" w:cs="Times New Roman"/>
-          <w:sz w:val="24"/>
-          <w:szCs w:val="24"/>
-        </w:rPr>
-        <w:t xml:space="preserve"> </w:t>
-      </w:r>
-      <w:proofErr w:type="spellStart"/>
-      <w:r>
-        <w:rPr>
-          <w:rFonts w:ascii="Times New Roman" w:hAnsi="Times New Roman" w:cs="Times New Roman"/>
-          <w:sz w:val="24"/>
-          <w:szCs w:val="24"/>
-        </w:rPr>
-        <w:t>Hantu</w:t>
-      </w:r>
-      <w:proofErr w:type="spellEnd"/>
+        <w:t>Memunculkan Hantu</w:t>
+      </w:r>
       <w:r>
         <w:rPr>
           <w:rFonts w:ascii="Times New Roman" w:hAnsi="Times New Roman" w:cs="Times New Roman"/>
@@ -20552,36 +18607,8 @@
           <w:szCs w:val="24"/>
         </w:rPr>
         <w:tab/>
-        <w:t xml:space="preserve">Generate </w:t>
-      </w:r>
-      <w:proofErr w:type="spellStart"/>
-      <w:r>
-        <w:rPr>
-          <w:rFonts w:ascii="Times New Roman" w:hAnsi="Times New Roman" w:cs="Times New Roman"/>
-          <w:sz w:val="24"/>
-          <w:szCs w:val="24"/>
-        </w:rPr>
-        <w:t>Rintangan</w:t>
-      </w:r>
-      <w:proofErr w:type="spellEnd"/>
-      <w:r>
-        <w:rPr>
-          <w:rFonts w:ascii="Times New Roman" w:hAnsi="Times New Roman" w:cs="Times New Roman"/>
-          <w:sz w:val="24"/>
-          <w:szCs w:val="24"/>
-        </w:rPr>
-        <w:t xml:space="preserve"> </w:t>
-      </w:r>
-      <w:proofErr w:type="spellStart"/>
-      <w:r>
-        <w:rPr>
-          <w:rFonts w:ascii="Times New Roman" w:hAnsi="Times New Roman" w:cs="Times New Roman"/>
-          <w:sz w:val="24"/>
-          <w:szCs w:val="24"/>
-        </w:rPr>
-        <w:t>Duri</w:t>
-      </w:r>
-      <w:proofErr w:type="spellEnd"/>
+        <w:t>Generate Rintangan Duri</w:t>
+      </w:r>
       <w:r>
         <w:rPr>
           <w:rFonts w:ascii="Times New Roman" w:hAnsi="Times New Roman" w:cs="Times New Roman"/>
@@ -20639,53 +18666,8 @@
           <w:szCs w:val="24"/>
         </w:rPr>
         <w:tab/>
-      </w:r>
-      <w:proofErr w:type="spellStart"/>
-      <w:r>
-        <w:rPr>
-          <w:rFonts w:ascii="Times New Roman" w:hAnsi="Times New Roman" w:cs="Times New Roman"/>
-          <w:sz w:val="24"/>
-          <w:szCs w:val="24"/>
-        </w:rPr>
-        <w:t>Pemain</w:t>
-      </w:r>
-      <w:proofErr w:type="spellEnd"/>
-      <w:r>
-        <w:rPr>
-          <w:rFonts w:ascii="Times New Roman" w:hAnsi="Times New Roman" w:cs="Times New Roman"/>
-          <w:sz w:val="24"/>
-          <w:szCs w:val="24"/>
-        </w:rPr>
-        <w:t xml:space="preserve"> </w:t>
-      </w:r>
-      <w:proofErr w:type="spellStart"/>
-      <w:r>
-        <w:rPr>
-          <w:rFonts w:ascii="Times New Roman" w:hAnsi="Times New Roman" w:cs="Times New Roman"/>
-          <w:sz w:val="24"/>
-          <w:szCs w:val="24"/>
-        </w:rPr>
-        <w:t>Terkena</w:t>
-      </w:r>
-      <w:proofErr w:type="spellEnd"/>
-      <w:r>
-        <w:rPr>
-          <w:rFonts w:ascii="Times New Roman" w:hAnsi="Times New Roman" w:cs="Times New Roman"/>
-          <w:sz w:val="24"/>
-          <w:szCs w:val="24"/>
-        </w:rPr>
-        <w:t xml:space="preserve"> </w:t>
-      </w:r>
-      <w:proofErr w:type="spellStart"/>
-      <w:r>
-        <w:rPr>
-          <w:rFonts w:ascii="Times New Roman" w:hAnsi="Times New Roman" w:cs="Times New Roman"/>
-          <w:sz w:val="24"/>
-          <w:szCs w:val="24"/>
-        </w:rPr>
-        <w:t>Duri</w:t>
-      </w:r>
-      <w:proofErr w:type="spellEnd"/>
+        <w:t>Pemain Terkena Duri</w:t>
+      </w:r>
       <w:r>
         <w:rPr>
           <w:rFonts w:ascii="Times New Roman" w:hAnsi="Times New Roman" w:cs="Times New Roman"/>
@@ -20743,54 +18725,8 @@
           <w:szCs w:val="24"/>
         </w:rPr>
         <w:tab/>
-        <w:t xml:space="preserve">Generate </w:t>
-      </w:r>
-      <w:proofErr w:type="spellStart"/>
-      <w:r>
-        <w:rPr>
-          <w:rFonts w:ascii="Times New Roman" w:hAnsi="Times New Roman" w:cs="Times New Roman"/>
-          <w:sz w:val="24"/>
-          <w:szCs w:val="24"/>
-        </w:rPr>
-        <w:t>Rintangan</w:t>
-      </w:r>
-      <w:proofErr w:type="spellEnd"/>
-      <w:r>
-        <w:rPr>
-          <w:rFonts w:ascii="Times New Roman" w:hAnsi="Times New Roman" w:cs="Times New Roman"/>
-          <w:sz w:val="24"/>
-          <w:szCs w:val="24"/>
-        </w:rPr>
-        <w:t xml:space="preserve"> </w:t>
-      </w:r>
-      <w:proofErr w:type="spellStart"/>
-      <w:r>
-        <w:rPr>
-          <w:rFonts w:ascii="Times New Roman" w:hAnsi="Times New Roman" w:cs="Times New Roman"/>
-          <w:sz w:val="24"/>
-          <w:szCs w:val="24"/>
-        </w:rPr>
-        <w:t>Jumpscare</w:t>
-      </w:r>
-      <w:proofErr w:type="spellEnd"/>
-      <w:r>
-        <w:rPr>
-          <w:rFonts w:ascii="Times New Roman" w:hAnsi="Times New Roman" w:cs="Times New Roman"/>
-          <w:sz w:val="24"/>
-          <w:szCs w:val="24"/>
-        </w:rPr>
-        <w:t xml:space="preserve"> </w:t>
-      </w:r>
-      <w:proofErr w:type="spellStart"/>
-      <w:r>
-        <w:rPr>
-          <w:rFonts w:ascii="Times New Roman" w:hAnsi="Times New Roman" w:cs="Times New Roman"/>
-          <w:sz w:val="24"/>
-          <w:szCs w:val="24"/>
-        </w:rPr>
-        <w:t>Penampakan</w:t>
-      </w:r>
-      <w:proofErr w:type="spellEnd"/>
+        <w:t>Generate Rintangan Jumpscare Penampakan</w:t>
+      </w:r>
       <w:r>
         <w:rPr>
           <w:rFonts w:ascii="Times New Roman" w:hAnsi="Times New Roman" w:cs="Times New Roman"/>
@@ -20848,53 +18784,8 @@
           <w:szCs w:val="24"/>
         </w:rPr>
         <w:tab/>
-      </w:r>
-      <w:proofErr w:type="spellStart"/>
-      <w:r>
-        <w:rPr>
-          <w:rFonts w:ascii="Times New Roman" w:hAnsi="Times New Roman" w:cs="Times New Roman"/>
-          <w:sz w:val="24"/>
-          <w:szCs w:val="24"/>
-        </w:rPr>
-        <w:t>Pemain</w:t>
-      </w:r>
-      <w:proofErr w:type="spellEnd"/>
-      <w:r>
-        <w:rPr>
-          <w:rFonts w:ascii="Times New Roman" w:hAnsi="Times New Roman" w:cs="Times New Roman"/>
-          <w:sz w:val="24"/>
-          <w:szCs w:val="24"/>
-        </w:rPr>
-        <w:t xml:space="preserve"> </w:t>
-      </w:r>
-      <w:proofErr w:type="spellStart"/>
-      <w:r>
-        <w:rPr>
-          <w:rFonts w:ascii="Times New Roman" w:hAnsi="Times New Roman" w:cs="Times New Roman"/>
-          <w:sz w:val="24"/>
-          <w:szCs w:val="24"/>
-        </w:rPr>
-        <w:t>Menginjak</w:t>
-      </w:r>
-      <w:proofErr w:type="spellEnd"/>
-      <w:r>
-        <w:rPr>
-          <w:rFonts w:ascii="Times New Roman" w:hAnsi="Times New Roman" w:cs="Times New Roman"/>
-          <w:sz w:val="24"/>
-          <w:szCs w:val="24"/>
-        </w:rPr>
-        <w:t xml:space="preserve"> </w:t>
-      </w:r>
-      <w:proofErr w:type="spellStart"/>
-      <w:r>
-        <w:rPr>
-          <w:rFonts w:ascii="Times New Roman" w:hAnsi="Times New Roman" w:cs="Times New Roman"/>
-          <w:sz w:val="24"/>
-          <w:szCs w:val="24"/>
-        </w:rPr>
-        <w:t>Jumpscare</w:t>
-      </w:r>
-      <w:proofErr w:type="spellEnd"/>
+        <w:t>Pemain Menginjak Jumpscare</w:t>
+      </w:r>
       <w:r>
         <w:rPr>
           <w:rFonts w:ascii="Times New Roman" w:hAnsi="Times New Roman" w:cs="Times New Roman"/>
@@ -20952,18 +18843,8 @@
           <w:szCs w:val="24"/>
         </w:rPr>
         <w:tab/>
-        <w:t xml:space="preserve">Generate Platform </w:t>
-      </w:r>
-      <w:proofErr w:type="spellStart"/>
-      <w:r>
-        <w:rPr>
-          <w:rFonts w:ascii="Times New Roman" w:hAnsi="Times New Roman" w:cs="Times New Roman"/>
-          <w:sz w:val="24"/>
-          <w:szCs w:val="24"/>
-        </w:rPr>
-        <w:t>Bambu</w:t>
-      </w:r>
-      <w:proofErr w:type="spellEnd"/>
+        <w:t>Generate Platform Bambu</w:t>
+      </w:r>
       <w:r>
         <w:rPr>
           <w:rFonts w:ascii="Times New Roman" w:hAnsi="Times New Roman" w:cs="Times New Roman"/>
@@ -21022,35 +18903,8 @@
           <w:szCs w:val="24"/>
         </w:rPr>
         <w:tab/>
-      </w:r>
-      <w:proofErr w:type="spellStart"/>
-      <w:r>
-        <w:rPr>
-          <w:rFonts w:ascii="Times New Roman" w:hAnsi="Times New Roman" w:cs="Times New Roman"/>
-          <w:sz w:val="24"/>
-          <w:szCs w:val="24"/>
-        </w:rPr>
-        <w:t>Pemain</w:t>
-      </w:r>
-      <w:proofErr w:type="spellEnd"/>
-      <w:r>
-        <w:rPr>
-          <w:rFonts w:ascii="Times New Roman" w:hAnsi="Times New Roman" w:cs="Times New Roman"/>
-          <w:sz w:val="24"/>
-          <w:szCs w:val="24"/>
-        </w:rPr>
-        <w:t xml:space="preserve"> </w:t>
-      </w:r>
-      <w:proofErr w:type="spellStart"/>
-      <w:r>
-        <w:rPr>
-          <w:rFonts w:ascii="Times New Roman" w:hAnsi="Times New Roman" w:cs="Times New Roman"/>
-          <w:sz w:val="24"/>
-          <w:szCs w:val="24"/>
-        </w:rPr>
-        <w:t>Bersembunyi</w:t>
-      </w:r>
-      <w:proofErr w:type="spellEnd"/>
+        <w:t>Pemain Bersembunyi</w:t>
+      </w:r>
       <w:r>
         <w:rPr>
           <w:rFonts w:ascii="Times New Roman" w:hAnsi="Times New Roman" w:cs="Times New Roman"/>

</xml_diff>

<commit_message>
Perbaikan Daftar Isi Bab 6 sama Bab 3
</commit_message>
<xml_diff>
--- a/6. DAFTAR ISI.docx
+++ b/6. DAFTAR ISI.docx
@@ -3881,7 +3881,16 @@
           <w:szCs w:val="24"/>
           <w:lang w:val="sv-SE"/>
         </w:rPr>
-        <w:t>59</w:t>
+        <w:t>5</w:t>
+      </w:r>
+      <w:r>
+        <w:rPr>
+          <w:rFonts w:ascii="Times New Roman" w:hAnsi="Times New Roman" w:cs="Times New Roman"/>
+          <w:sz w:val="24"/>
+          <w:szCs w:val="24"/>
+          <w:lang w:val="sv-SE"/>
+        </w:rPr>
+        <w:t>8</w:t>
       </w:r>
     </w:p>
     <w:p>
@@ -5669,7 +5678,16 @@
           <w:szCs w:val="24"/>
           <w:lang w:val="sv-SE"/>
         </w:rPr>
-        <w:t>72</w:t>
+        <w:t>7</w:t>
+      </w:r>
+      <w:r>
+        <w:rPr>
+          <w:rFonts w:ascii="Times New Roman" w:hAnsi="Times New Roman" w:cs="Times New Roman"/>
+          <w:sz w:val="24"/>
+          <w:szCs w:val="24"/>
+          <w:lang w:val="sv-SE"/>
+        </w:rPr>
+        <w:t>1</w:t>
       </w:r>
     </w:p>
     <w:p>
@@ -7976,7 +7994,15 @@
           <w:sz w:val="24"/>
           <w:szCs w:val="24"/>
         </w:rPr>
-        <w:t>104</w:t>
+        <w:t>10</w:t>
+      </w:r>
+      <w:r>
+        <w:rPr>
+          <w:rFonts w:ascii="Times New Roman" w:hAnsi="Times New Roman" w:cs="Times New Roman"/>
+          <w:sz w:val="24"/>
+          <w:szCs w:val="24"/>
+        </w:rPr>
+        <w:t>5</w:t>
       </w:r>
     </w:p>
     <w:p>
@@ -8477,7 +8503,7 @@
           <w:sz w:val="24"/>
           <w:szCs w:val="24"/>
         </w:rPr>
-        <w:t>8</w:t>
+        <w:t>9</w:t>
       </w:r>
     </w:p>
     <w:p>

</xml_diff>